<commit_message>
Multiple Supervised Machine Learning Models Run on imbalanced dataset
All features included - may serve as a control for experimentation on feature importance etc
</commit_message>
<xml_diff>
--- a/sba22194_Research and Professional Ethics_CA2.docx
+++ b/sba22194_Research and Professional Ethics_CA2.docx
@@ -2866,7 +2866,7 @@
           <w:sz w:val="24"/>
           <w:szCs w:val="24"/>
         </w:rPr>
-        <w:t xml:space="preserve">van der </w:t>
+        <w:t xml:space="preserve">van der Putten et al. (2000) conducted a predictive modelling competition, the </w:t>
       </w:r>
       <w:proofErr w:type="spellStart"/>
       <w:r>
@@ -2875,7 +2875,7 @@
           <w:sz w:val="24"/>
           <w:szCs w:val="24"/>
         </w:rPr>
-        <w:t>Putten</w:t>
+        <w:t>CoIL</w:t>
       </w:r>
       <w:proofErr w:type="spellEnd"/>
       <w:r>
@@ -2884,7 +2884,33 @@
           <w:sz w:val="24"/>
           <w:szCs w:val="24"/>
         </w:rPr>
-        <w:t xml:space="preserve"> et al. (2000) conducted a predictive modelling competition, the </w:t>
+        <w:t xml:space="preserve"> Challenge 2000, with the goal of identifying potential customers for insurance policies and explaining the factors that influence their purchasing decisions. The results showed that machine learning algorithms can be used effectively to correctly predict insurance policy purchasing, with accuracy rates as high as 88%. The best predicting features of policy ownership included demographic variables as well as variables related to the insurance product benefits. However, the effectiveness of the models depended on the specific characteristics of the sample population. This study provided a yardstick for evaluating the performance of machine learning models for predicting insurance policy purchasing, and informed the feature selection and engineering process. </w:t>
+      </w:r>
+    </w:p>
+    <w:p>
+      <w:pPr>
+        <w:rPr>
+          <w:rFonts w:ascii="Times New Roman" w:hAnsi="Times New Roman" w:cs="Times New Roman"/>
+          <w:sz w:val="24"/>
+          <w:szCs w:val="24"/>
+        </w:rPr>
+      </w:pPr>
+    </w:p>
+    <w:p>
+      <w:pPr>
+        <w:rPr>
+          <w:rFonts w:ascii="Times New Roman" w:hAnsi="Times New Roman" w:cs="Times New Roman"/>
+          <w:sz w:val="24"/>
+          <w:szCs w:val="24"/>
+        </w:rPr>
+      </w:pPr>
+      <w:r>
+        <w:rPr>
+          <w:rFonts w:ascii="Times New Roman" w:hAnsi="Times New Roman" w:cs="Times New Roman"/>
+          <w:sz w:val="24"/>
+          <w:szCs w:val="24"/>
+        </w:rPr>
+        <w:t xml:space="preserve">Chang &amp; Lai (2021) adopted a neural network-based approach to predict customer intentions of purchasing insurance policies. The researchers utilized the dataset from the </w:t>
       </w:r>
       <w:proofErr w:type="spellStart"/>
       <w:r>
@@ -2902,69 +2928,7 @@
           <w:sz w:val="24"/>
           <w:szCs w:val="24"/>
         </w:rPr>
-        <w:t xml:space="preserve"> Challenge 2000, with the goal of identifying potential customers for insurance policies and explaining the factors that influence their purchasing decisions. The results showed that machine learning algorithms can be used effectively to correctly predict insurance policy purchasing, with accuracy rates as high as 88%. The best predicting features of policy ownership included demographic variables as well as variables related to the insurance product benefits. However, the effectiveness of the models depended on the specific characteristics of the sample population. This study provided a yardstick for evaluating the performance of machine learning models for predicting insurance policy purchasing, and informed the feature selection and engineering process. </w:t>
-      </w:r>
-    </w:p>
-    <w:p>
-      <w:pPr>
-        <w:rPr>
-          <w:rFonts w:ascii="Times New Roman" w:hAnsi="Times New Roman" w:cs="Times New Roman"/>
-          <w:sz w:val="24"/>
-          <w:szCs w:val="24"/>
-        </w:rPr>
-      </w:pPr>
-    </w:p>
-    <w:p>
-      <w:pPr>
-        <w:rPr>
-          <w:rFonts w:ascii="Times New Roman" w:hAnsi="Times New Roman" w:cs="Times New Roman"/>
-          <w:sz w:val="24"/>
-          <w:szCs w:val="24"/>
-        </w:rPr>
-      </w:pPr>
-      <w:r>
-        <w:rPr>
-          <w:rFonts w:ascii="Times New Roman" w:hAnsi="Times New Roman" w:cs="Times New Roman"/>
-          <w:sz w:val="24"/>
-          <w:szCs w:val="24"/>
-        </w:rPr>
-        <w:t xml:space="preserve">Chang &amp; Lai (2021) adopted a neural network-based approach to predict customer intentions of purchasing insurance policies. The researchers utilized the dataset from the </w:t>
-      </w:r>
-      <w:proofErr w:type="spellStart"/>
-      <w:r>
-        <w:rPr>
-          <w:rFonts w:ascii="Times New Roman" w:hAnsi="Times New Roman" w:cs="Times New Roman"/>
-          <w:sz w:val="24"/>
-          <w:szCs w:val="24"/>
-        </w:rPr>
-        <w:t>CoIL</w:t>
-      </w:r>
-      <w:proofErr w:type="spellEnd"/>
-      <w:r>
-        <w:rPr>
-          <w:rFonts w:ascii="Times New Roman" w:hAnsi="Times New Roman" w:cs="Times New Roman"/>
-          <w:sz w:val="24"/>
-          <w:szCs w:val="24"/>
-        </w:rPr>
-        <w:t xml:space="preserve"> Challenge 2000 (van der </w:t>
-      </w:r>
-      <w:proofErr w:type="spellStart"/>
-      <w:r>
-        <w:rPr>
-          <w:rFonts w:ascii="Times New Roman" w:hAnsi="Times New Roman" w:cs="Times New Roman"/>
-          <w:sz w:val="24"/>
-          <w:szCs w:val="24"/>
-        </w:rPr>
-        <w:t>Putten</w:t>
-      </w:r>
-      <w:proofErr w:type="spellEnd"/>
-      <w:r>
-        <w:rPr>
-          <w:rFonts w:ascii="Times New Roman" w:hAnsi="Times New Roman" w:cs="Times New Roman"/>
-          <w:sz w:val="24"/>
-          <w:szCs w:val="24"/>
-        </w:rPr>
-        <w:t xml:space="preserve"> et al.,2000) and employed three data pre-processing approaches to address the issue of imbalanced class distributions. The results obtained were found to be comparable with the top performing entries of the </w:t>
+        <w:t xml:space="preserve"> Challenge 2000 (van der Putten et al.,2000) and employed three data pre-processing approaches to address the issue of imbalanced class distributions. The results obtained were found to be comparable with the top performing entries of the </w:t>
       </w:r>
       <w:proofErr w:type="spellStart"/>
       <w:r>
@@ -3043,7 +3007,24 @@
           <w:sz w:val="24"/>
           <w:szCs w:val="24"/>
         </w:rPr>
-        <w:t xml:space="preserve">evaluated ten classification algorithms to select a model with the highest accuracy in predicting whether a customer would purchase insurance or not. Random Forest, Decision Tree Classifier, and Stochastic Gradient Descent models provided the highest levels of accuracy. The research provides important insights into identifying the features that have impact on decisions of customers when considering whether or not to by an insurance policy. The use of machine learning techniques to predict insurance purchasing behaviour is specifically relevant as it provides a data-driven approach to understanding customers behaviour. </w:t>
+        <w:t xml:space="preserve">evaluated ten classification algorithms to select a model with the highest accuracy in predicting whether a customer would purchase insurance or not. Random Forest, Decision Tree Classifier, and </w:t>
+      </w:r>
+      <w:r>
+        <w:rPr>
+          <w:rFonts w:ascii="Times New Roman" w:hAnsi="Times New Roman" w:cs="Times New Roman"/>
+          <w:sz w:val="24"/>
+          <w:szCs w:val="24"/>
+          <w:highlight w:val="yellow"/>
+        </w:rPr>
+        <w:t>Stochastic Gradient Descent</w:t>
+      </w:r>
+      <w:r>
+        <w:rPr>
+          <w:rFonts w:ascii="Times New Roman" w:hAnsi="Times New Roman" w:cs="Times New Roman"/>
+          <w:sz w:val="24"/>
+          <w:szCs w:val="24"/>
+        </w:rPr>
+        <w:t xml:space="preserve"> models provided the highest levels of accuracy. The research provides important insights into identifying the features that have impact on decisions of customers when considering whether or not to by an insurance policy. The use of machine learning techniques to predict insurance purchasing behaviour is specifically relevant as it provides a data-driven approach to understanding customers behaviour. </w:t>
       </w:r>
     </w:p>
     <w:p>
@@ -3312,6 +3293,7 @@
           <w:rFonts w:ascii="Times New Roman" w:hAnsi="Times New Roman" w:cs="Times New Roman"/>
           <w:sz w:val="24"/>
           <w:szCs w:val="24"/>
+          <w:highlight w:val="yellow"/>
         </w:rPr>
         <w:t>LightGBM</w:t>
       </w:r>
@@ -3348,7 +3330,108 @@
           <w:sz w:val="24"/>
           <w:szCs w:val="24"/>
         </w:rPr>
-        <w:t xml:space="preserve">Mai et al. (2020) found that purchase intention, attitudes, financial awareness, and product accessibility all influence life insurance purchasing behaviour. Also, Nomi &amp; </w:t>
+        <w:t>Mai et al. (2020) found that purchase intention, attitudes, financial awareness, and product accessibility all influence life insurance purchasing behaviour. Also, Nomi &amp; Sabbir (2020) investigated the characteristics that influence consumer purchasing intentions for life insurance. According to the findings, attitude, subjective norms, risk aversion motives, saving motives, and financial literacy all have a significant favourable impact on customer purchase intention for life insurance. Saving motives have been recognized as a mediator in the association between risk aversion motives and purchase intention, as well as the relationship between financial literacy and purchase intention.</w:t>
+      </w:r>
+    </w:p>
+    <w:p>
+      <w:pPr>
+        <w:rPr>
+          <w:rFonts w:ascii="Times New Roman" w:hAnsi="Times New Roman" w:cs="Times New Roman"/>
+          <w:sz w:val="24"/>
+          <w:szCs w:val="24"/>
+        </w:rPr>
+      </w:pPr>
+    </w:p>
+    <w:p>
+      <w:pPr>
+        <w:rPr>
+          <w:rFonts w:ascii="Times New Roman" w:hAnsi="Times New Roman" w:cs="Times New Roman"/>
+          <w:sz w:val="24"/>
+          <w:szCs w:val="24"/>
+        </w:rPr>
+      </w:pPr>
+      <w:r>
+        <w:rPr>
+          <w:rFonts w:ascii="Times New Roman" w:hAnsi="Times New Roman" w:cs="Times New Roman"/>
+          <w:sz w:val="24"/>
+          <w:szCs w:val="24"/>
+        </w:rPr>
+        <w:t xml:space="preserve">A range of studies have been carried out on the use of machine learning for other classification purposes within the </w:t>
+      </w:r>
+      <w:r>
+        <w:rPr>
+          <w:rFonts w:ascii="Times New Roman" w:hAnsi="Times New Roman" w:cs="Times New Roman"/>
+          <w:sz w:val="24"/>
+          <w:szCs w:val="24"/>
+        </w:rPr>
+        <w:t xml:space="preserve">non-life </w:t>
+      </w:r>
+      <w:r>
+        <w:rPr>
+          <w:rFonts w:ascii="Times New Roman" w:hAnsi="Times New Roman" w:cs="Times New Roman"/>
+          <w:sz w:val="24"/>
+          <w:szCs w:val="24"/>
+        </w:rPr>
+        <w:t>insurance industr</w:t>
+      </w:r>
+      <w:r>
+        <w:rPr>
+          <w:rFonts w:ascii="Times New Roman" w:hAnsi="Times New Roman" w:cs="Times New Roman"/>
+          <w:sz w:val="24"/>
+          <w:szCs w:val="24"/>
+        </w:rPr>
+        <w:t>ies</w:t>
+      </w:r>
+      <w:r>
+        <w:rPr>
+          <w:rFonts w:ascii="Times New Roman" w:hAnsi="Times New Roman" w:cs="Times New Roman"/>
+          <w:sz w:val="24"/>
+          <w:szCs w:val="24"/>
+        </w:rPr>
+        <w:t>, mostly churn prediction, claim prediction, and fraud detection.</w:t>
+      </w:r>
+    </w:p>
+    <w:p>
+      <w:pPr>
+        <w:rPr>
+          <w:rFonts w:ascii="Times New Roman" w:hAnsi="Times New Roman" w:cs="Times New Roman"/>
+          <w:sz w:val="24"/>
+          <w:szCs w:val="24"/>
+        </w:rPr>
+      </w:pPr>
+    </w:p>
+    <w:p>
+      <w:pPr>
+        <w:rPr>
+          <w:rFonts w:ascii="Times New Roman" w:hAnsi="Times New Roman" w:cs="Times New Roman"/>
+          <w:sz w:val="24"/>
+          <w:szCs w:val="24"/>
+        </w:rPr>
+      </w:pPr>
+      <w:r>
+        <w:rPr>
+          <w:rFonts w:ascii="Times New Roman" w:hAnsi="Times New Roman" w:cs="Times New Roman"/>
+          <w:sz w:val="24"/>
+          <w:szCs w:val="24"/>
+        </w:rPr>
+        <w:t xml:space="preserve">Random Forest and </w:t>
+      </w:r>
+      <w:r>
+        <w:rPr>
+          <w:rFonts w:ascii="Times New Roman" w:hAnsi="Times New Roman" w:cs="Times New Roman"/>
+          <w:sz w:val="24"/>
+          <w:szCs w:val="24"/>
+          <w:highlight w:val="yellow"/>
+        </w:rPr>
+        <w:t>AdaBoost</w:t>
+      </w:r>
+      <w:r>
+        <w:rPr>
+          <w:rFonts w:ascii="Times New Roman" w:hAnsi="Times New Roman" w:cs="Times New Roman"/>
+          <w:sz w:val="24"/>
+          <w:szCs w:val="24"/>
+        </w:rPr>
+        <w:t xml:space="preserve"> have proven to be effective for classification purposes within the insurance industry, particularly in predicting customer churn (Stucki, 2019). It was found that that machine learning in general was a better and more feasible method of predicting customer churn than methods traditionally used within the insurance industry. Groll et al. (2022) explored the use of machine learning to predict policy cancellation likelihood. They found no significant difference observed between the performances of tree-based and logistic regression approaches to classify the life insurance policies. </w:t>
       </w:r>
       <w:proofErr w:type="spellStart"/>
       <w:r>
@@ -3357,7 +3440,7 @@
           <w:sz w:val="24"/>
           <w:szCs w:val="24"/>
         </w:rPr>
-        <w:t>Sabbir</w:t>
+        <w:t>Mauritsius</w:t>
       </w:r>
       <w:proofErr w:type="spellEnd"/>
       <w:r>
@@ -3366,91 +3449,33 @@
           <w:sz w:val="24"/>
           <w:szCs w:val="24"/>
         </w:rPr>
-        <w:t xml:space="preserve"> (2020) investigated the characteristics that influence consumer purchasing intentions for life insurance. According to the findings, attitude, subjective norms, risk aversion motives, saving motives, and financial literacy all have a significant favourable impact on customer purchase intention for life insurance. Saving motives have been recognized as a mediator in the association between risk aversion motives and purchase intention, as well as the relationship between financial literacy and purchase intention.</w:t>
-      </w:r>
-    </w:p>
-    <w:p>
-      <w:pPr>
-        <w:rPr>
-          <w:rFonts w:ascii="Times New Roman" w:hAnsi="Times New Roman" w:cs="Times New Roman"/>
-          <w:sz w:val="24"/>
-          <w:szCs w:val="24"/>
-        </w:rPr>
-      </w:pPr>
-    </w:p>
-    <w:p>
-      <w:pPr>
-        <w:rPr>
-          <w:rFonts w:ascii="Times New Roman" w:hAnsi="Times New Roman" w:cs="Times New Roman"/>
-          <w:sz w:val="24"/>
-          <w:szCs w:val="24"/>
-        </w:rPr>
-      </w:pPr>
-      <w:r>
-        <w:rPr>
-          <w:rFonts w:ascii="Times New Roman" w:hAnsi="Times New Roman" w:cs="Times New Roman"/>
-          <w:sz w:val="24"/>
-          <w:szCs w:val="24"/>
-        </w:rPr>
-        <w:t xml:space="preserve">A range of studies have been carried out on the use of machine learning for other classification purposes within the </w:t>
-      </w:r>
-      <w:r>
-        <w:rPr>
-          <w:rFonts w:ascii="Times New Roman" w:hAnsi="Times New Roman" w:cs="Times New Roman"/>
-          <w:sz w:val="24"/>
-          <w:szCs w:val="24"/>
-        </w:rPr>
-        <w:t xml:space="preserve">non-life </w:t>
-      </w:r>
-      <w:r>
-        <w:rPr>
-          <w:rFonts w:ascii="Times New Roman" w:hAnsi="Times New Roman" w:cs="Times New Roman"/>
-          <w:sz w:val="24"/>
-          <w:szCs w:val="24"/>
-        </w:rPr>
-        <w:t>insurance industr</w:t>
-      </w:r>
-      <w:r>
-        <w:rPr>
-          <w:rFonts w:ascii="Times New Roman" w:hAnsi="Times New Roman" w:cs="Times New Roman"/>
-          <w:sz w:val="24"/>
-          <w:szCs w:val="24"/>
-        </w:rPr>
-        <w:t>ies</w:t>
-      </w:r>
-      <w:r>
-        <w:rPr>
-          <w:rFonts w:ascii="Times New Roman" w:hAnsi="Times New Roman" w:cs="Times New Roman"/>
-          <w:sz w:val="24"/>
-          <w:szCs w:val="24"/>
-        </w:rPr>
-        <w:t>, mostly churn prediction, claim prediction, and fraud detection.</w:t>
-      </w:r>
-    </w:p>
-    <w:p>
-      <w:pPr>
-        <w:rPr>
-          <w:rFonts w:ascii="Times New Roman" w:hAnsi="Times New Roman" w:cs="Times New Roman"/>
-          <w:sz w:val="24"/>
-          <w:szCs w:val="24"/>
-        </w:rPr>
-      </w:pPr>
-    </w:p>
-    <w:p>
-      <w:pPr>
-        <w:rPr>
-          <w:rFonts w:ascii="Times New Roman" w:hAnsi="Times New Roman" w:cs="Times New Roman"/>
-          <w:sz w:val="24"/>
-          <w:szCs w:val="24"/>
-        </w:rPr>
-      </w:pPr>
-      <w:r>
-        <w:rPr>
-          <w:rFonts w:ascii="Times New Roman" w:hAnsi="Times New Roman" w:cs="Times New Roman"/>
-          <w:sz w:val="24"/>
-          <w:szCs w:val="24"/>
-        </w:rPr>
-        <w:t xml:space="preserve">Random Forest and AdaBoost have proven to be effective for classification purposes within the insurance industry, particularly in predicting customer churn (Stucki, 2019). It was found that that machine learning in general was a better and more feasible method of predicting customer churn than methods traditionally used within the insurance industry. </w:t>
+        <w:t xml:space="preserve"> et al. (2020) evaluated the ability of each of Decision Tree, Naïve Bayes, and Artificial Neural Network as classification methods for a customer churn problem of an insurance company. In this case Decision Tree was found to be the most suitable approach for the creation of a customer churn model. Zhang et al. (2017) proposed a combined Deep &amp; Shallow model for a classification task related to customer churn prediction within the insurance industry. They argue that this type of model has advantages such as generalisation and memorisation being present in one model. It was also concluded that the combined model outperformed both the deep-only and shallow-only methods in the classification task.</w:t>
+      </w:r>
+    </w:p>
+    <w:p>
+      <w:pPr>
+        <w:rPr>
+          <w:rFonts w:ascii="Times New Roman" w:hAnsi="Times New Roman" w:cs="Times New Roman"/>
+          <w:sz w:val="24"/>
+          <w:szCs w:val="24"/>
+        </w:rPr>
+      </w:pPr>
+    </w:p>
+    <w:p>
+      <w:pPr>
+        <w:rPr>
+          <w:rFonts w:ascii="Times New Roman" w:hAnsi="Times New Roman" w:cs="Times New Roman"/>
+          <w:sz w:val="24"/>
+          <w:szCs w:val="24"/>
+        </w:rPr>
+      </w:pPr>
+      <w:r>
+        <w:rPr>
+          <w:rFonts w:ascii="Times New Roman" w:hAnsi="Times New Roman" w:cs="Times New Roman"/>
+          <w:sz w:val="24"/>
+          <w:szCs w:val="24"/>
+        </w:rPr>
+        <w:t xml:space="preserve">Pesantez-Narvaez et al. (2019) compared the use of logistic regression and </w:t>
       </w:r>
       <w:proofErr w:type="spellStart"/>
       <w:r>
@@ -3459,7 +3484,7 @@
           <w:sz w:val="24"/>
           <w:szCs w:val="24"/>
         </w:rPr>
-        <w:t>Groll</w:t>
+        <w:t>XGBoost</w:t>
       </w:r>
       <w:proofErr w:type="spellEnd"/>
       <w:r>
@@ -3468,7 +3493,7 @@
           <w:sz w:val="24"/>
           <w:szCs w:val="24"/>
         </w:rPr>
-        <w:t xml:space="preserve"> et al. (2022) explored the use of machine learning to predict policy cancellation likelihood. They found no significant difference observed between the performances of tree-based and logistic regression approaches to classify the life insurance policies. </w:t>
+        <w:t xml:space="preserve"> algorithms for classification purposes in the prediction of claims. Better predictive capacity and interpretability meant that logistic regression was the more suitable approach for problem presented in this study. Among a range of machine learning methods, Random Forest was found to have the best accuracy and </w:t>
       </w:r>
       <w:proofErr w:type="spellStart"/>
       <w:r>
@@ -3477,7 +3502,7 @@
           <w:sz w:val="24"/>
           <w:szCs w:val="24"/>
         </w:rPr>
-        <w:t>Mauritsius</w:t>
+        <w:t>generalisablity</w:t>
       </w:r>
       <w:proofErr w:type="spellEnd"/>
       <w:r>
@@ -3486,26 +3511,17 @@
           <w:sz w:val="24"/>
           <w:szCs w:val="24"/>
         </w:rPr>
-        <w:t xml:space="preserve"> et al. (2020) evaluated the ability of each of Decision Tree, Naïve Bayes, and Artificial Neural Network as classification methods for a customer churn problem of an insurance company. In this case Decision Tree was found to be the most suitable approach for the creation of a customer churn model. Zhang et al. (2017) proposed a combined Deep &amp; Shallow model for a classification task related to customer churn prediction within the insurance industry. They argue that this type of model has advantages such as generalisation and memorisation being present in one model. It was also concluded that the combined model outperformed both the deep-only and shallow-only methods in the classification task.</w:t>
-      </w:r>
-    </w:p>
-    <w:p>
-      <w:pPr>
-        <w:rPr>
-          <w:rFonts w:ascii="Times New Roman" w:hAnsi="Times New Roman" w:cs="Times New Roman"/>
-          <w:sz w:val="24"/>
-          <w:szCs w:val="24"/>
-        </w:rPr>
-      </w:pPr>
-    </w:p>
-    <w:p>
-      <w:pPr>
-        <w:rPr>
-          <w:rFonts w:ascii="Times New Roman" w:hAnsi="Times New Roman" w:cs="Times New Roman"/>
-          <w:sz w:val="24"/>
-          <w:szCs w:val="24"/>
-        </w:rPr>
-      </w:pPr>
+        <w:t xml:space="preserve"> when it came to the classification task based on the insurance policy and customer data (Hanafy &amp; Ming, 2021). The use of decision trees, and their subsequent extensions, such as gradient boosting and random forests was explored by Quan &amp; Valdez (2018) as potential predictive models for insurance claim prediction. They found that multivariate tree-based models generally outperform univariate </w:t>
+      </w:r>
+      <w:r>
+        <w:rPr>
+          <w:rFonts w:ascii="Times New Roman" w:hAnsi="Times New Roman" w:cs="Times New Roman"/>
+          <w:sz w:val="24"/>
+          <w:szCs w:val="24"/>
+        </w:rPr>
+        <w:lastRenderedPageBreak/>
+        <w:t xml:space="preserve">tree-based models. Frempong et al. (2017) developed a decision tree predictive model to predict the likelihood of a claim being made based on a number of risk factors within the insurance industry. While developing the model, they discovered that certain features had a greater impact on the likelihood of an insurance claim being made. Differences have been observed between how traditional machine learning methods deal with classification tasks in the insurance industry, and how deep learning approaches deal with the same (McDonnell et al., 2023). In claim prediction tasks, a deep learning architecture called </w:t>
+      </w:r>
       <w:proofErr w:type="spellStart"/>
       <w:r>
         <w:rPr>
@@ -3513,7 +3529,7 @@
           <w:sz w:val="24"/>
           <w:szCs w:val="24"/>
         </w:rPr>
-        <w:t>Pesantez</w:t>
+        <w:t>TabNet</w:t>
       </w:r>
       <w:proofErr w:type="spellEnd"/>
       <w:r>
@@ -3522,7 +3538,7 @@
           <w:sz w:val="24"/>
           <w:szCs w:val="24"/>
         </w:rPr>
-        <w:t xml:space="preserve">-Narvaez et al. (2019) compared the use of logistic regression and </w:t>
+        <w:t xml:space="preserve"> outperformed more traditional machine learning models such as GLMs and </w:t>
       </w:r>
       <w:proofErr w:type="spellStart"/>
       <w:r>
@@ -3540,7 +3556,7 @@
           <w:sz w:val="24"/>
           <w:szCs w:val="24"/>
         </w:rPr>
-        <w:t xml:space="preserve"> algorithms for classification purposes in the prediction of claims. Better predictive capacity and interpretability meant that logistic regression was the more suitable approach for problem presented in this study. Among a range of machine learning methods, Random Forest was found to have the best accuracy and </w:t>
+        <w:t xml:space="preserve"> in terms of interpretability and accuracy. However, it was noted that the time to run </w:t>
       </w:r>
       <w:proofErr w:type="spellStart"/>
       <w:r>
@@ -3549,7 +3565,7 @@
           <w:sz w:val="24"/>
           <w:szCs w:val="24"/>
         </w:rPr>
-        <w:t>generalisablity</w:t>
+        <w:t>TabNet</w:t>
       </w:r>
       <w:proofErr w:type="spellEnd"/>
       <w:r>
@@ -3558,87 +3574,6 @@
           <w:sz w:val="24"/>
           <w:szCs w:val="24"/>
         </w:rPr>
-        <w:t xml:space="preserve"> when it came to the classification task based on the insurance policy and customer data (Hanafy &amp; Ming, 2021). The use of decision trees, and their subsequent extensions, such as gradient boosting and random forests was explored by Quan &amp; Valdez (2018) as potential predictive models for insurance claim prediction. They found that multivariate tree-based models generally outperform univariate </w:t>
-      </w:r>
-      <w:r>
-        <w:rPr>
-          <w:rFonts w:ascii="Times New Roman" w:hAnsi="Times New Roman" w:cs="Times New Roman"/>
-          <w:sz w:val="24"/>
-          <w:szCs w:val="24"/>
-        </w:rPr>
-        <w:lastRenderedPageBreak/>
-        <w:t xml:space="preserve">tree-based models. </w:t>
-      </w:r>
-      <w:proofErr w:type="spellStart"/>
-      <w:r>
-        <w:rPr>
-          <w:rFonts w:ascii="Times New Roman" w:hAnsi="Times New Roman" w:cs="Times New Roman"/>
-          <w:sz w:val="24"/>
-          <w:szCs w:val="24"/>
-        </w:rPr>
-        <w:t>Frempong</w:t>
-      </w:r>
-      <w:proofErr w:type="spellEnd"/>
-      <w:r>
-        <w:rPr>
-          <w:rFonts w:ascii="Times New Roman" w:hAnsi="Times New Roman" w:cs="Times New Roman"/>
-          <w:sz w:val="24"/>
-          <w:szCs w:val="24"/>
-        </w:rPr>
-        <w:t xml:space="preserve"> et al. (2017) developed a decision tree predictive model to predict the likelihood of a claim being made based on a number of risk factors within the insurance industry. While developing the model, they discovered that certain features had a greater impact on the likelihood of an insurance claim being made. Differences have been observed between how traditional machine learning methods deal with classification tasks in the insurance industry, and how deep learning approaches deal with the same (McDonnell et al., 2023). In claim prediction tasks, a deep learning architecture called </w:t>
-      </w:r>
-      <w:proofErr w:type="spellStart"/>
-      <w:r>
-        <w:rPr>
-          <w:rFonts w:ascii="Times New Roman" w:hAnsi="Times New Roman" w:cs="Times New Roman"/>
-          <w:sz w:val="24"/>
-          <w:szCs w:val="24"/>
-        </w:rPr>
-        <w:t>TabNet</w:t>
-      </w:r>
-      <w:proofErr w:type="spellEnd"/>
-      <w:r>
-        <w:rPr>
-          <w:rFonts w:ascii="Times New Roman" w:hAnsi="Times New Roman" w:cs="Times New Roman"/>
-          <w:sz w:val="24"/>
-          <w:szCs w:val="24"/>
-        </w:rPr>
-        <w:t xml:space="preserve"> outperformed more traditional machine learning models such as GLMs and </w:t>
-      </w:r>
-      <w:proofErr w:type="spellStart"/>
-      <w:r>
-        <w:rPr>
-          <w:rFonts w:ascii="Times New Roman" w:hAnsi="Times New Roman" w:cs="Times New Roman"/>
-          <w:sz w:val="24"/>
-          <w:szCs w:val="24"/>
-        </w:rPr>
-        <w:t>XGBoost</w:t>
-      </w:r>
-      <w:proofErr w:type="spellEnd"/>
-      <w:r>
-        <w:rPr>
-          <w:rFonts w:ascii="Times New Roman" w:hAnsi="Times New Roman" w:cs="Times New Roman"/>
-          <w:sz w:val="24"/>
-          <w:szCs w:val="24"/>
-        </w:rPr>
-        <w:t xml:space="preserve"> in terms of interpretability and accuracy. However, it was noted that the time to run </w:t>
-      </w:r>
-      <w:proofErr w:type="spellStart"/>
-      <w:r>
-        <w:rPr>
-          <w:rFonts w:ascii="Times New Roman" w:hAnsi="Times New Roman" w:cs="Times New Roman"/>
-          <w:sz w:val="24"/>
-          <w:szCs w:val="24"/>
-        </w:rPr>
-        <w:t>TabNet</w:t>
-      </w:r>
-      <w:proofErr w:type="spellEnd"/>
-      <w:r>
-        <w:rPr>
-          <w:rFonts w:ascii="Times New Roman" w:hAnsi="Times New Roman" w:cs="Times New Roman"/>
-          <w:sz w:val="24"/>
-          <w:szCs w:val="24"/>
-        </w:rPr>
         <w:t xml:space="preserve"> and effort needed for hyperparameter tuning are possible limitations that must be considered.</w:t>
       </w:r>
     </w:p>
@@ -3665,25 +3600,7 @@
           <w:sz w:val="24"/>
           <w:szCs w:val="24"/>
         </w:rPr>
-        <w:t xml:space="preserve">Severino &amp; Peng (2021) found that ensemble methods were most effective for fraud detection within property insurance, outperforming a range of other models, including logistic regression. The best suited model, used along with feature selection techniques, can be adapted for a probabilistic approach and improved with spatial analysis and other machine learning algorithms. However, their study did not use imbalanced classification methods or hyperparameter tuning, resulting in a gap in their research. Xia et al. (2022) determined that deep learning models combining CNN, LSTM, and DNN can perform better than traditional machine learning models in classification task, such as fraud detection, within insurance. They explain that deep learning is better suited to deal with the high dimensionality and large amounts of data that are often present within insurance dataset. Deep learning classification models have had issues with classification tasks within the insurance industry when the dataset is imbalanced. </w:t>
-      </w:r>
-      <w:proofErr w:type="spellStart"/>
-      <w:r>
-        <w:rPr>
-          <w:rFonts w:ascii="Times New Roman" w:hAnsi="Times New Roman" w:cs="Times New Roman"/>
-          <w:sz w:val="24"/>
-          <w:szCs w:val="24"/>
-        </w:rPr>
-        <w:t>Muranda</w:t>
-      </w:r>
-      <w:proofErr w:type="spellEnd"/>
-      <w:r>
-        <w:rPr>
-          <w:rFonts w:ascii="Times New Roman" w:hAnsi="Times New Roman" w:cs="Times New Roman"/>
-          <w:sz w:val="24"/>
-          <w:szCs w:val="24"/>
-        </w:rPr>
-        <w:t xml:space="preserve"> et al. (2021) addressed this problem by using sampling techniques while pre-processing the data in order to give balance to the dataset. In their experiments, the deep learning classification models performed well in detecting fraudulent claims when the dataset was balanced, but performed less well on imbalanced datasets.</w:t>
+        <w:t>Severino &amp; Peng (2021) found that ensemble methods were most effective for fraud detection within property insurance, outperforming a range of other models, including logistic regression. The best suited model, used along with feature selection techniques, can be adapted for a probabilistic approach and improved with spatial analysis and other machine learning algorithms. However, their study did not use imbalanced classification methods or hyperparameter tuning, resulting in a gap in their research. Xia et al. (2022) determined that deep learning models combining CNN, LSTM, and DNN can perform better than traditional machine learning models in classification task, such as fraud detection, within insurance. They explain that deep learning is better suited to deal with the high dimensionality and large amounts of data that are often present within insurance dataset. Deep learning classification models have had issues with classification tasks within the insurance industry when the dataset is imbalanced. Muranda et al. (2021) addressed this problem by using sampling techniques while pre-processing the data in order to give balance to the dataset. In their experiments, the deep learning classification models performed well in detecting fraudulent claims when the dataset was balanced, but performed less well on imbalanced datasets.</w:t>
       </w:r>
     </w:p>
     <w:p>
@@ -3788,25 +3705,7 @@
           <w:sz w:val="24"/>
           <w:szCs w:val="24"/>
         </w:rPr>
-        <w:t>Due to the sheer amount of data now being produced within the insurance industry, there is an awareness that this has create a requirement for adequate technologies to effectively leverage this data for business benefit (</w:t>
-      </w:r>
-      <w:proofErr w:type="spellStart"/>
-      <w:r>
-        <w:rPr>
-          <w:rFonts w:ascii="Times New Roman" w:hAnsi="Times New Roman" w:cs="Times New Roman"/>
-          <w:sz w:val="24"/>
-          <w:szCs w:val="24"/>
-        </w:rPr>
-        <w:t>Paruchuri</w:t>
-      </w:r>
-      <w:proofErr w:type="spellEnd"/>
-      <w:r>
-        <w:rPr>
-          <w:rFonts w:ascii="Times New Roman" w:hAnsi="Times New Roman" w:cs="Times New Roman"/>
-          <w:sz w:val="24"/>
-          <w:szCs w:val="24"/>
-        </w:rPr>
-        <w:t>, 2020). Machine learning can have a number of uses within the insurance industry including underwriting, fraud detection, entitlements management, and client capability.</w:t>
+        <w:t>Due to the sheer amount of data now being produced within the insurance industry, there is an awareness that this has create a requirement for adequate technologies to effectively leverage this data for business benefit (Paruchuri, 2020). Machine learning can have a number of uses within the insurance industry including underwriting, fraud detection, entitlements management, and client capability.</w:t>
       </w:r>
     </w:p>
     <w:p>
@@ -3873,69 +3772,33 @@
           <w:sz w:val="24"/>
           <w:szCs w:val="24"/>
         </w:rPr>
-        <w:t xml:space="preserve"> &amp; </w:t>
-      </w:r>
-      <w:proofErr w:type="spellStart"/>
-      <w:r>
-        <w:rPr>
-          <w:rFonts w:ascii="Times New Roman" w:hAnsi="Times New Roman" w:cs="Times New Roman"/>
-          <w:sz w:val="24"/>
-          <w:szCs w:val="24"/>
-        </w:rPr>
-        <w:t>Thatte</w:t>
-      </w:r>
-      <w:proofErr w:type="spellEnd"/>
-      <w:r>
-        <w:rPr>
-          <w:rFonts w:ascii="Times New Roman" w:hAnsi="Times New Roman" w:cs="Times New Roman"/>
-          <w:sz w:val="24"/>
-          <w:szCs w:val="24"/>
-        </w:rPr>
-        <w:t xml:space="preserve"> (2017) list a number of considerations that should be taken into account when using correlation analysis. These include the limitations of correlation with repeated measures, the impact of outliers, the presence of non-linear relationships, potential for false correlations, and the importance of sample size.</w:t>
-      </w:r>
-    </w:p>
-    <w:p>
-      <w:pPr>
-        <w:rPr>
-          <w:rFonts w:ascii="Times New Roman" w:hAnsi="Times New Roman" w:cs="Times New Roman"/>
-          <w:sz w:val="24"/>
-          <w:szCs w:val="24"/>
-        </w:rPr>
-      </w:pPr>
-    </w:p>
-    <w:p>
-      <w:pPr>
-        <w:rPr>
-          <w:rFonts w:ascii="Times New Roman" w:hAnsi="Times New Roman" w:cs="Times New Roman"/>
-          <w:sz w:val="24"/>
-          <w:szCs w:val="24"/>
-        </w:rPr>
-      </w:pPr>
-      <w:r>
-        <w:rPr>
-          <w:rFonts w:ascii="Times New Roman" w:hAnsi="Times New Roman" w:cs="Times New Roman"/>
-          <w:sz w:val="24"/>
-          <w:szCs w:val="24"/>
-        </w:rPr>
-        <w:t xml:space="preserve">In explaining the usefulness of linear correlation coefficient between two variables in order to find the multicollinearity of variables in a model, </w:t>
-      </w:r>
-      <w:proofErr w:type="spellStart"/>
-      <w:r>
-        <w:rPr>
-          <w:rFonts w:ascii="Times New Roman" w:hAnsi="Times New Roman" w:cs="Times New Roman"/>
-          <w:sz w:val="24"/>
-          <w:szCs w:val="24"/>
-        </w:rPr>
-        <w:t>Senthilnathan</w:t>
-      </w:r>
-      <w:proofErr w:type="spellEnd"/>
-      <w:r>
-        <w:rPr>
-          <w:rFonts w:ascii="Times New Roman" w:hAnsi="Times New Roman" w:cs="Times New Roman"/>
-          <w:sz w:val="24"/>
-          <w:szCs w:val="24"/>
-        </w:rPr>
-        <w:t xml:space="preserve"> (2019) also warns of how the interpretation of correlation must not be conflated to state that it incorrectly represents as causation effect. It is insisted that correlation only explores and indicates the type and degree association between variables, but does not explicitly explain the relationship between them or causal effect.</w:t>
+        <w:t xml:space="preserve"> &amp; Thatte (2017) list a number of considerations that should be taken into account when using correlation analysis. These include the limitations of correlation with repeated measures, the impact of outliers, the presence of non-linear relationships, potential for false correlations, and the importance of sample size.</w:t>
+      </w:r>
+    </w:p>
+    <w:p>
+      <w:pPr>
+        <w:rPr>
+          <w:rFonts w:ascii="Times New Roman" w:hAnsi="Times New Roman" w:cs="Times New Roman"/>
+          <w:sz w:val="24"/>
+          <w:szCs w:val="24"/>
+        </w:rPr>
+      </w:pPr>
+    </w:p>
+    <w:p>
+      <w:pPr>
+        <w:rPr>
+          <w:rFonts w:ascii="Times New Roman" w:hAnsi="Times New Roman" w:cs="Times New Roman"/>
+          <w:sz w:val="24"/>
+          <w:szCs w:val="24"/>
+        </w:rPr>
+      </w:pPr>
+      <w:r>
+        <w:rPr>
+          <w:rFonts w:ascii="Times New Roman" w:hAnsi="Times New Roman" w:cs="Times New Roman"/>
+          <w:sz w:val="24"/>
+          <w:szCs w:val="24"/>
+        </w:rPr>
+        <w:t>In explaining the usefulness of linear correlation coefficient between two variables in order to find the multicollinearity of variables in a model, Senthilnathan (2019) also warns of how the interpretation of correlation must not be conflated to state that it incorrectly represents as causation effect. It is insisted that correlation only explores and indicates the type and degree association between variables, but does not explicitly explain the relationship between them or causal effect.</w:t>
       </w:r>
     </w:p>
     <w:p>
@@ -3970,43 +3833,7 @@
           <w:szCs w:val="24"/>
         </w:rPr>
         <w:lastRenderedPageBreak/>
-        <w:t>to achieve the required minimum correlation coefficient value with adequate power and type I error or p-value (</w:t>
-      </w:r>
-      <w:proofErr w:type="spellStart"/>
-      <w:r>
-        <w:rPr>
-          <w:rFonts w:ascii="Times New Roman" w:hAnsi="Times New Roman" w:cs="Times New Roman"/>
-          <w:sz w:val="24"/>
-          <w:szCs w:val="24"/>
-        </w:rPr>
-        <w:t>Bujang</w:t>
-      </w:r>
-      <w:proofErr w:type="spellEnd"/>
-      <w:r>
-        <w:rPr>
-          <w:rFonts w:ascii="Times New Roman" w:hAnsi="Times New Roman" w:cs="Times New Roman"/>
-          <w:sz w:val="24"/>
-          <w:szCs w:val="24"/>
-        </w:rPr>
-        <w:t xml:space="preserve"> &amp; </w:t>
-      </w:r>
-      <w:proofErr w:type="spellStart"/>
-      <w:r>
-        <w:rPr>
-          <w:rFonts w:ascii="Times New Roman" w:hAnsi="Times New Roman" w:cs="Times New Roman"/>
-          <w:sz w:val="24"/>
-          <w:szCs w:val="24"/>
-        </w:rPr>
-        <w:t>Baharum</w:t>
-      </w:r>
-      <w:proofErr w:type="spellEnd"/>
-      <w:r>
-        <w:rPr>
-          <w:rFonts w:ascii="Times New Roman" w:hAnsi="Times New Roman" w:cs="Times New Roman"/>
-          <w:sz w:val="24"/>
-          <w:szCs w:val="24"/>
-        </w:rPr>
-        <w:t>, 2016).</w:t>
+        <w:t>to achieve the required minimum correlation coefficient value with adequate power and type I error or p-value (Bujang &amp; Baharum, 2016).</w:t>
       </w:r>
     </w:p>
     <w:p>
@@ -4063,8 +3890,26 @@
           <w:sz w:val="24"/>
           <w:szCs w:val="24"/>
         </w:rPr>
-        <w:t>Feature importance has been described as one of the most prevalent methods of explaining the way in which machine learning models behave (</w:t>
-      </w:r>
+        <w:t>Feature importance has been described as one of the most prevalent methods of explaining the way in which machine learning models behave (Saarela &amp; Jauhiainen, 2021). Simple classification itself is not always the desired outcome, but rather knowing the importance of how specific features in a model can in some ways be explained, and furthermore how certain actions can either prevent or increase the likelihood of a certain classified outcome.</w:t>
+      </w:r>
+    </w:p>
+    <w:p>
+      <w:pPr>
+        <w:rPr>
+          <w:rFonts w:ascii="Times New Roman" w:hAnsi="Times New Roman" w:cs="Times New Roman"/>
+          <w:sz w:val="24"/>
+          <w:szCs w:val="24"/>
+        </w:rPr>
+      </w:pPr>
+    </w:p>
+    <w:p>
+      <w:pPr>
+        <w:rPr>
+          <w:rFonts w:ascii="Times New Roman" w:hAnsi="Times New Roman" w:cs="Times New Roman"/>
+          <w:sz w:val="24"/>
+          <w:szCs w:val="24"/>
+        </w:rPr>
+      </w:pPr>
       <w:proofErr w:type="spellStart"/>
       <w:r>
         <w:rPr>
@@ -4072,7 +3917,7 @@
           <w:sz w:val="24"/>
           <w:szCs w:val="24"/>
         </w:rPr>
-        <w:t>Saarela</w:t>
+        <w:t>Gopagoni</w:t>
       </w:r>
       <w:proofErr w:type="spellEnd"/>
       <w:r>
@@ -4081,7 +3926,33 @@
           <w:sz w:val="24"/>
           <w:szCs w:val="24"/>
         </w:rPr>
-        <w:t xml:space="preserve"> &amp; </w:t>
+        <w:t xml:space="preserve"> et al. (2020) evaluated important features and factors for better insurance sale conversion rates. The logistic regression model achieved a predictive accuracy of 84% and a cross-validation score of 81%. The SVM algorithm achieved a predictive accuracy of 80% accuracy. This provides valuable insights into the use of machine learning algorithms for selling insurance and the importance of selecting the right algorithm to improve the success rate of selling campaigns in insurance.</w:t>
+      </w:r>
+    </w:p>
+    <w:p>
+      <w:pPr>
+        <w:rPr>
+          <w:rFonts w:ascii="Times New Roman" w:hAnsi="Times New Roman" w:cs="Times New Roman"/>
+          <w:sz w:val="24"/>
+          <w:szCs w:val="24"/>
+        </w:rPr>
+      </w:pPr>
+    </w:p>
+    <w:p>
+      <w:pPr>
+        <w:rPr>
+          <w:rFonts w:ascii="Times New Roman" w:hAnsi="Times New Roman" w:cs="Times New Roman"/>
+          <w:sz w:val="24"/>
+          <w:szCs w:val="24"/>
+        </w:rPr>
+      </w:pPr>
+      <w:r>
+        <w:rPr>
+          <w:rFonts w:ascii="Times New Roman" w:hAnsi="Times New Roman" w:cs="Times New Roman"/>
+          <w:sz w:val="24"/>
+          <w:szCs w:val="24"/>
+        </w:rPr>
+        <w:t xml:space="preserve">More recently, </w:t>
       </w:r>
       <w:proofErr w:type="spellStart"/>
       <w:r>
@@ -4090,7 +3961,7 @@
           <w:sz w:val="24"/>
           <w:szCs w:val="24"/>
         </w:rPr>
-        <w:t>Jauhiainen</w:t>
+        <w:t>Merikanto</w:t>
       </w:r>
       <w:proofErr w:type="spellEnd"/>
       <w:r>
@@ -4099,26 +3970,8 @@
           <w:sz w:val="24"/>
           <w:szCs w:val="24"/>
         </w:rPr>
-        <w:t>, 2021). Simple classification itself is not always the desired outcome, but rather knowing the importance of how specific features in a model can in some ways be explained, and furthermore how certain actions can either prevent or increase the likelihood of a certain classified outcome.</w:t>
-      </w:r>
-    </w:p>
-    <w:p>
-      <w:pPr>
-        <w:rPr>
-          <w:rFonts w:ascii="Times New Roman" w:hAnsi="Times New Roman" w:cs="Times New Roman"/>
-          <w:sz w:val="24"/>
-          <w:szCs w:val="24"/>
-        </w:rPr>
-      </w:pPr>
-    </w:p>
-    <w:p>
-      <w:pPr>
-        <w:rPr>
-          <w:rFonts w:ascii="Times New Roman" w:hAnsi="Times New Roman" w:cs="Times New Roman"/>
-          <w:sz w:val="24"/>
-          <w:szCs w:val="24"/>
-        </w:rPr>
-      </w:pPr>
+        <w:t xml:space="preserve"> (2022) focused on developing machine learning models to predict which customer attributes affected purchase decisions. Separate machine learning models were created for each product using </w:t>
+      </w:r>
       <w:proofErr w:type="spellStart"/>
       <w:r>
         <w:rPr>
@@ -4126,7 +3979,7 @@
           <w:sz w:val="24"/>
           <w:szCs w:val="24"/>
         </w:rPr>
-        <w:t>Gopagoni</w:t>
+        <w:t>LightGBM</w:t>
       </w:r>
       <w:proofErr w:type="spellEnd"/>
       <w:r>
@@ -4135,33 +3988,7 @@
           <w:sz w:val="24"/>
           <w:szCs w:val="24"/>
         </w:rPr>
-        <w:t xml:space="preserve"> et al. (2020) evaluated important features and factors for better insurance sale conversion rates. The logistic regression model achieved a predictive accuracy of 84% and a cross-validation score of 81%. The SVM algorithm achieved a predictive accuracy of 80% accuracy. This provides valuable insights into the use of machine learning algorithms for selling insurance and the importance of selecting the right algorithm to improve the success rate of selling campaigns in insurance.</w:t>
-      </w:r>
-    </w:p>
-    <w:p>
-      <w:pPr>
-        <w:rPr>
-          <w:rFonts w:ascii="Times New Roman" w:hAnsi="Times New Roman" w:cs="Times New Roman"/>
-          <w:sz w:val="24"/>
-          <w:szCs w:val="24"/>
-        </w:rPr>
-      </w:pPr>
-    </w:p>
-    <w:p>
-      <w:pPr>
-        <w:rPr>
-          <w:rFonts w:ascii="Times New Roman" w:hAnsi="Times New Roman" w:cs="Times New Roman"/>
-          <w:sz w:val="24"/>
-          <w:szCs w:val="24"/>
-        </w:rPr>
-      </w:pPr>
-      <w:r>
-        <w:rPr>
-          <w:rFonts w:ascii="Times New Roman" w:hAnsi="Times New Roman" w:cs="Times New Roman"/>
-          <w:sz w:val="24"/>
-          <w:szCs w:val="24"/>
-        </w:rPr>
-        <w:t xml:space="preserve">More recently, </w:t>
+        <w:t xml:space="preserve">. </w:t>
       </w:r>
       <w:proofErr w:type="spellStart"/>
       <w:r>
@@ -4179,8 +4006,26 @@
           <w:sz w:val="24"/>
           <w:szCs w:val="24"/>
         </w:rPr>
-        <w:t xml:space="preserve"> (2022) focused on developing machine learning models to predict which customer attributes affected purchase decisions. Separate machine learning models were created for each product using </w:t>
-      </w:r>
+        <w:t xml:space="preserve"> found that the models had high accuracy, with one product model having an almost 80% accuracy for predicting whether a customer would purchase the product or not. </w:t>
+      </w:r>
+    </w:p>
+    <w:p>
+      <w:pPr>
+        <w:rPr>
+          <w:rFonts w:ascii="Times New Roman" w:hAnsi="Times New Roman" w:cs="Times New Roman"/>
+          <w:sz w:val="24"/>
+          <w:szCs w:val="24"/>
+        </w:rPr>
+      </w:pPr>
+    </w:p>
+    <w:p>
+      <w:pPr>
+        <w:rPr>
+          <w:rFonts w:ascii="Times New Roman" w:hAnsi="Times New Roman" w:cs="Times New Roman"/>
+          <w:sz w:val="24"/>
+          <w:szCs w:val="24"/>
+        </w:rPr>
+      </w:pPr>
       <w:proofErr w:type="spellStart"/>
       <w:r>
         <w:rPr>
@@ -4188,7 +4033,7 @@
           <w:sz w:val="24"/>
           <w:szCs w:val="24"/>
         </w:rPr>
-        <w:t>LightGBM</w:t>
+        <w:t>RemOve</w:t>
       </w:r>
       <w:proofErr w:type="spellEnd"/>
       <w:r>
@@ -4197,60 +4042,6 @@
           <w:sz w:val="24"/>
           <w:szCs w:val="24"/>
         </w:rPr>
-        <w:t xml:space="preserve">. </w:t>
-      </w:r>
-      <w:proofErr w:type="spellStart"/>
-      <w:r>
-        <w:rPr>
-          <w:rFonts w:ascii="Times New Roman" w:hAnsi="Times New Roman" w:cs="Times New Roman"/>
-          <w:sz w:val="24"/>
-          <w:szCs w:val="24"/>
-        </w:rPr>
-        <w:t>Merikanto</w:t>
-      </w:r>
-      <w:proofErr w:type="spellEnd"/>
-      <w:r>
-        <w:rPr>
-          <w:rFonts w:ascii="Times New Roman" w:hAnsi="Times New Roman" w:cs="Times New Roman"/>
-          <w:sz w:val="24"/>
-          <w:szCs w:val="24"/>
-        </w:rPr>
-        <w:t xml:space="preserve"> found that the models had high accuracy, with one product model having an almost 80% accuracy for predicting whether a customer would purchase the product or not. </w:t>
-      </w:r>
-    </w:p>
-    <w:p>
-      <w:pPr>
-        <w:rPr>
-          <w:rFonts w:ascii="Times New Roman" w:hAnsi="Times New Roman" w:cs="Times New Roman"/>
-          <w:sz w:val="24"/>
-          <w:szCs w:val="24"/>
-        </w:rPr>
-      </w:pPr>
-    </w:p>
-    <w:p>
-      <w:pPr>
-        <w:rPr>
-          <w:rFonts w:ascii="Times New Roman" w:hAnsi="Times New Roman" w:cs="Times New Roman"/>
-          <w:sz w:val="24"/>
-          <w:szCs w:val="24"/>
-        </w:rPr>
-      </w:pPr>
-      <w:proofErr w:type="spellStart"/>
-      <w:r>
-        <w:rPr>
-          <w:rFonts w:ascii="Times New Roman" w:hAnsi="Times New Roman" w:cs="Times New Roman"/>
-          <w:sz w:val="24"/>
-          <w:szCs w:val="24"/>
-        </w:rPr>
-        <w:t>RemOve</w:t>
-      </w:r>
-      <w:proofErr w:type="spellEnd"/>
-      <w:r>
-        <w:rPr>
-          <w:rFonts w:ascii="Times New Roman" w:hAnsi="Times New Roman" w:cs="Times New Roman"/>
-          <w:sz w:val="24"/>
-          <w:szCs w:val="24"/>
-        </w:rPr>
         <w:t xml:space="preserve"> And Retrain (ROAR) was developed as a benchmark to provide a way to evaluate the accuracy of feature importance identification methods in deep learning networks (Hooker et al., 2018).  One interesting finding in this piece of research was that there were some instances a number of feature importance estimators were found to be less accurate at identifying feature importance than randomly assigning feature importance values the features in a dataset. This only further highlights the importance of using the correct and most suitable feature importance detection method.</w:t>
       </w:r>
     </w:p>
@@ -4277,45 +4068,26 @@
           <w:sz w:val="24"/>
           <w:szCs w:val="24"/>
         </w:rPr>
-        <w:t>Relative Feature Importance (RFI) has been said to grant a more nuanced approach to calculating feature importance (</w:t>
-      </w:r>
-      <w:proofErr w:type="spellStart"/>
-      <w:r>
-        <w:rPr>
-          <w:rFonts w:ascii="Times New Roman" w:hAnsi="Times New Roman" w:cs="Times New Roman"/>
-          <w:sz w:val="24"/>
-          <w:szCs w:val="24"/>
-        </w:rPr>
-        <w:t>Konig</w:t>
-      </w:r>
-      <w:proofErr w:type="spellEnd"/>
-      <w:r>
-        <w:rPr>
-          <w:rFonts w:ascii="Times New Roman" w:hAnsi="Times New Roman" w:cs="Times New Roman"/>
-          <w:sz w:val="24"/>
-          <w:szCs w:val="24"/>
-        </w:rPr>
-        <w:t xml:space="preserve"> et al., 2021). RFI has the ability to calculate the importance of a given feature relative to any other subset possible of features present in the dataset. There is, however, more research and development needed in relation to the challenges presented in sampling from unknown continuous variables and in using RFI on datasets with high dimensionality.</w:t>
-      </w:r>
-    </w:p>
-    <w:p>
-      <w:pPr>
-        <w:rPr>
-          <w:rFonts w:ascii="Times New Roman" w:hAnsi="Times New Roman" w:cs="Times New Roman"/>
-          <w:sz w:val="24"/>
-          <w:szCs w:val="24"/>
-        </w:rPr>
-      </w:pPr>
-    </w:p>
-    <w:p>
-      <w:pPr>
-        <w:rPr>
-          <w:rFonts w:ascii="Times New Roman" w:hAnsi="Times New Roman" w:cs="Times New Roman"/>
-          <w:sz w:val="24"/>
-          <w:szCs w:val="24"/>
-        </w:rPr>
-      </w:pPr>
-      <w:proofErr w:type="spellStart"/>
+        <w:t>Relative Feature Importance (RFI) has been said to grant a more nuanced approach to calculating feature importance (Konig et al., 2021). RFI has the ability to calculate the importance of a given feature relative to any other subset possible of features present in the dataset. There is, however, more research and development needed in relation to the challenges presented in sampling from unknown continuous variables and in using RFI on datasets with high dimensionality.</w:t>
+      </w:r>
+    </w:p>
+    <w:p>
+      <w:pPr>
+        <w:rPr>
+          <w:rFonts w:ascii="Times New Roman" w:hAnsi="Times New Roman" w:cs="Times New Roman"/>
+          <w:sz w:val="24"/>
+          <w:szCs w:val="24"/>
+        </w:rPr>
+      </w:pPr>
+    </w:p>
+    <w:p>
+      <w:pPr>
+        <w:rPr>
+          <w:rFonts w:ascii="Times New Roman" w:hAnsi="Times New Roman" w:cs="Times New Roman"/>
+          <w:sz w:val="24"/>
+          <w:szCs w:val="24"/>
+        </w:rPr>
+      </w:pPr>
       <w:r>
         <w:rPr>
           <w:rFonts w:ascii="Times New Roman" w:hAnsi="Times New Roman" w:cs="Times New Roman"/>
@@ -4323,16 +4095,7 @@
           <w:szCs w:val="24"/>
         </w:rPr>
         <w:lastRenderedPageBreak/>
-        <w:t>Wojtas</w:t>
-      </w:r>
-      <w:proofErr w:type="spellEnd"/>
-      <w:r>
-        <w:rPr>
-          <w:rFonts w:ascii="Times New Roman" w:hAnsi="Times New Roman" w:cs="Times New Roman"/>
-          <w:sz w:val="24"/>
-          <w:szCs w:val="24"/>
-        </w:rPr>
-        <w:t xml:space="preserve"> &amp; Chen (2020) introduced the concept of a dual-net architecture, where an operator and a selector work collectively in order to identify an optimal feature importance ranking and feature subset for feature importance ranking and subset selection for the purposes of deep learning. This method was used to develop an algorithm that learns by training both nets concurrently, resulting in an approach out-performs many of the best-in-class methods of ranking feature importance and feature selection.</w:t>
+        <w:t>Wojtas &amp; Chen (2020) introduced the concept of a dual-net architecture, where an operator and a selector work collectively in order to identify an optimal feature importance ranking and feature subset for feature importance ranking and subset selection for the purposes of deep learning. This method was used to develop an algorithm that learns by training both nets concurrently, resulting in an approach out-performs many of the best-in-class methods of ranking feature importance and feature selection.</w:t>
       </w:r>
     </w:p>
     <w:p>
@@ -4590,25 +4353,7 @@
           <w:sz w:val="24"/>
           <w:szCs w:val="24"/>
         </w:rPr>
-        <w:t xml:space="preserve">Chandrashekar &amp; </w:t>
-      </w:r>
-      <w:proofErr w:type="spellStart"/>
-      <w:r>
-        <w:rPr>
-          <w:rFonts w:ascii="Times New Roman" w:hAnsi="Times New Roman" w:cs="Times New Roman"/>
-          <w:sz w:val="24"/>
-          <w:szCs w:val="24"/>
-        </w:rPr>
-        <w:t>Sahin</w:t>
-      </w:r>
-      <w:proofErr w:type="spellEnd"/>
-      <w:r>
-        <w:rPr>
-          <w:rFonts w:ascii="Times New Roman" w:hAnsi="Times New Roman" w:cs="Times New Roman"/>
-          <w:sz w:val="24"/>
-          <w:szCs w:val="24"/>
-        </w:rPr>
-        <w:t xml:space="preserve"> (2014) noted that comparisons between different types of feature selection methods can only be done when the methods are applied to the same dataset, and then based on the when comparing to baseline classification performance metrics, the most suitable feature selection approach can be chosen. They further conclude that a number of factors should be considered when making selecting a feature selection method, including simplicity, stability and classification accuracy. When applied correctly, feature selection can result in improved classification, enhanced generalisation and identification of noise.</w:t>
+        <w:t>Chandrashekar &amp; Sahin (2014) noted that comparisons between different types of feature selection methods can only be done when the methods are applied to the same dataset, and then based on the when comparing to baseline classification performance metrics, the most suitable feature selection approach can be chosen. They further conclude that a number of factors should be considered when making selecting a feature selection method, including simplicity, stability and classification accuracy. When applied correctly, feature selection can result in improved classification, enhanced generalisation and identification of noise.</w:t>
       </w:r>
     </w:p>
     <w:p>
@@ -4721,25 +4466,7 @@
           <w:sz w:val="24"/>
           <w:szCs w:val="24"/>
         </w:rPr>
-        <w:t xml:space="preserve">To address high-dimensionality difficulties, </w:t>
-      </w:r>
-      <w:proofErr w:type="spellStart"/>
-      <w:r>
-        <w:rPr>
-          <w:rFonts w:ascii="Times New Roman" w:hAnsi="Times New Roman" w:cs="Times New Roman"/>
-          <w:sz w:val="24"/>
-          <w:szCs w:val="24"/>
-        </w:rPr>
-        <w:t>Ke</w:t>
-      </w:r>
-      <w:proofErr w:type="spellEnd"/>
-      <w:r>
-        <w:rPr>
-          <w:rFonts w:ascii="Times New Roman" w:hAnsi="Times New Roman" w:cs="Times New Roman"/>
-          <w:sz w:val="24"/>
-          <w:szCs w:val="24"/>
-        </w:rPr>
-        <w:t xml:space="preserve"> et al. (2017) proposed two novel techniques, Gradient-based One-Side Sampling (GOSS) and Exclusive Feature Bundling (EFB), which reduce the data size and number of features, respectively. They implemented these techniques in a new GBDT algorithm called </w:t>
+        <w:t xml:space="preserve">To address high-dimensionality difficulties, Ke et al. (2017) proposed two novel techniques, Gradient-based One-Side Sampling (GOSS) and Exclusive Feature Bundling (EFB), which reduce the data size and number of features, respectively. They implemented these techniques in a new GBDT algorithm called </w:t>
       </w:r>
       <w:proofErr w:type="spellStart"/>
       <w:r>
@@ -5021,6 +4748,118 @@
           <w:szCs w:val="24"/>
         </w:rPr>
       </w:pPr>
+      <w:r>
+        <w:rPr>
+          <w:rFonts w:ascii="Times New Roman" w:hAnsi="Times New Roman" w:cs="Times New Roman"/>
+          <w:sz w:val="24"/>
+          <w:szCs w:val="24"/>
+        </w:rPr>
+        <w:t>Franceschi et al. (2017) investigated two methods (reverse-mode and forward-mode) for calculating the gradient of the validation error with regard to the hyperparameters of any iterative learning algorithm. The reverse-mode technique is related to past work but does not require reversible dynamics, whereas the forward-mode procedure is appropriate for real-time hyperparameter updates, which can accelerate hyperparameter optimization on big datasets. Franceschi et al. referred to research on data cleaning and learning task interactions and demonstrated that if the number of hyperparameters is minimal, forward-mode computing may be preferred to reverse-mode computation.</w:t>
+      </w:r>
+    </w:p>
+    <w:p>
+      <w:pPr>
+        <w:rPr>
+          <w:rFonts w:ascii="Times New Roman" w:hAnsi="Times New Roman" w:cs="Times New Roman"/>
+          <w:sz w:val="24"/>
+          <w:szCs w:val="24"/>
+        </w:rPr>
+      </w:pPr>
+    </w:p>
+    <w:p>
+      <w:pPr>
+        <w:rPr>
+          <w:rFonts w:ascii="Times New Roman" w:hAnsi="Times New Roman" w:cs="Times New Roman"/>
+          <w:sz w:val="24"/>
+          <w:szCs w:val="24"/>
+        </w:rPr>
+      </w:pPr>
+      <w:r>
+        <w:rPr>
+          <w:rFonts w:ascii="Times New Roman" w:hAnsi="Times New Roman" w:cs="Times New Roman"/>
+          <w:sz w:val="24"/>
+          <w:szCs w:val="24"/>
+        </w:rPr>
+        <w:t xml:space="preserve">Yang &amp; Shami, (2020) explored the significance of hyperparameter optimization in machine learning and proposed several cutting-edge optimisation approaches for common machine learning models. It also examined the performance of various optimisation approaches using benchmark datasets. According to Yang &amp; Shami, if randomly selected subsets are highly representative of the given dataset, BOHB were the best choice for optimising a machine learning model, while BO models were recommended for small hyperparameter configuration space and PSO was the best choice for large configuration space. </w:t>
+      </w:r>
+    </w:p>
+    <w:p>
+      <w:pPr>
+        <w:rPr>
+          <w:rFonts w:ascii="Times New Roman" w:hAnsi="Times New Roman" w:cs="Times New Roman"/>
+          <w:sz w:val="24"/>
+          <w:szCs w:val="24"/>
+        </w:rPr>
+      </w:pPr>
+    </w:p>
+    <w:p>
+      <w:pPr>
+        <w:rPr>
+          <w:rFonts w:ascii="Times New Roman" w:hAnsi="Times New Roman" w:cs="Times New Roman"/>
+          <w:sz w:val="24"/>
+          <w:szCs w:val="24"/>
+        </w:rPr>
+      </w:pPr>
+      <w:r>
+        <w:rPr>
+          <w:rFonts w:ascii="Times New Roman" w:hAnsi="Times New Roman" w:cs="Times New Roman"/>
+          <w:sz w:val="24"/>
+          <w:szCs w:val="24"/>
+        </w:rPr>
+        <w:t xml:space="preserve">Using Bayesian optimization, Joy et al. (2016) presented a novel paradigm for hyperparameter tuning on big data. The method separates large amounts of data into smaller chunks and uses typical Bayesian optimisation to build hyperparameter configurations for each chunk in parallel. Using a transfer learning configuration, the knowledge collected from the chunks is then used to tune the hyperparameters for the entire big dataset. The suggested method outperforms state-of-the-art hyperparameter tuning methods with less computing time when tested on two machine learning algorithms and two real-world datasets. </w:t>
+      </w:r>
+    </w:p>
+    <w:p>
+      <w:pPr>
+        <w:rPr>
+          <w:rFonts w:ascii="Times New Roman" w:hAnsi="Times New Roman" w:cs="Times New Roman"/>
+          <w:sz w:val="24"/>
+          <w:szCs w:val="24"/>
+        </w:rPr>
+      </w:pPr>
+    </w:p>
+    <w:p>
+      <w:pPr>
+        <w:rPr>
+          <w:rFonts w:ascii="Times New Roman" w:hAnsi="Times New Roman" w:cs="Times New Roman"/>
+          <w:sz w:val="24"/>
+          <w:szCs w:val="24"/>
+        </w:rPr>
+      </w:pPr>
+      <w:r>
+        <w:rPr>
+          <w:rFonts w:ascii="Times New Roman" w:hAnsi="Times New Roman" w:cs="Times New Roman"/>
+          <w:sz w:val="24"/>
+          <w:szCs w:val="24"/>
+        </w:rPr>
+        <w:t>The importance of hyperparameters in machine learning algorithms and the difficulties in optimising them were discussed by Wu et al. (2019). To characterise the problem as an optimisation problem, the Wu et al. offered a hyperparameter tuning approach based on Bayesian optimisation and Gaussian processes. The approach proved to be effective in discovering the appropriate hyperparameters for frequently used machine learning models such as random forest and neural networks while drastically lowering runtime when compared to manual search.</w:t>
+      </w:r>
+    </w:p>
+    <w:p>
+      <w:pPr>
+        <w:rPr>
+          <w:rFonts w:ascii="Times New Roman" w:hAnsi="Times New Roman" w:cs="Times New Roman"/>
+          <w:sz w:val="24"/>
+          <w:szCs w:val="24"/>
+        </w:rPr>
+      </w:pPr>
+    </w:p>
+    <w:p>
+      <w:pPr>
+        <w:rPr>
+          <w:rFonts w:ascii="Times New Roman" w:hAnsi="Times New Roman" w:cs="Times New Roman"/>
+          <w:sz w:val="24"/>
+          <w:szCs w:val="24"/>
+        </w:rPr>
+      </w:pPr>
+      <w:r>
+        <w:rPr>
+          <w:rFonts w:ascii="Times New Roman" w:hAnsi="Times New Roman" w:cs="Times New Roman"/>
+          <w:sz w:val="24"/>
+          <w:szCs w:val="24"/>
+        </w:rPr>
+        <w:t xml:space="preserve">Using 94 classification datasets from </w:t>
+      </w:r>
       <w:proofErr w:type="spellStart"/>
       <w:r>
         <w:rPr>
@@ -5028,7 +4867,7 @@
           <w:sz w:val="24"/>
           <w:szCs w:val="24"/>
         </w:rPr>
-        <w:t>Franceschi</w:t>
+        <w:t>OpenML</w:t>
       </w:r>
       <w:proofErr w:type="spellEnd"/>
       <w:r>
@@ -5037,7 +4876,7 @@
           <w:sz w:val="24"/>
           <w:szCs w:val="24"/>
         </w:rPr>
-        <w:t xml:space="preserve"> et al. (2017) investigated two methods (reverse-mode and forward-mode) for calculating the gradient of the validation error with regard to the hyperparameters of any iterative learning algorithm. The reverse-mode technique is related to past work but does not require reversible dynamics, whereas the forward-mode procedure is appropriate for real-time hyperparameter updates, which can accelerate hyperparameter optimization on big datasets. </w:t>
+        <w:t xml:space="preserve">, Mantovani et al. (2018) analysed the effects of hyperparameter adjustment on three Decision Tree induction </w:t>
       </w:r>
       <w:proofErr w:type="spellStart"/>
       <w:r>
@@ -5046,7 +4885,7 @@
           <w:sz w:val="24"/>
           <w:szCs w:val="24"/>
         </w:rPr>
-        <w:t>Franceschi</w:t>
+        <w:t>algorithims</w:t>
       </w:r>
       <w:proofErr w:type="spellEnd"/>
       <w:r>
@@ -5055,33 +4894,7 @@
           <w:sz w:val="24"/>
           <w:szCs w:val="24"/>
         </w:rPr>
-        <w:t xml:space="preserve"> et al. referred to research on data cleaning and learning task interactions and demonstrated that if the number of hyperparameters is minimal, forward-mode computing may be preferred to reverse-mode computation.</w:t>
-      </w:r>
-    </w:p>
-    <w:p>
-      <w:pPr>
-        <w:rPr>
-          <w:rFonts w:ascii="Times New Roman" w:hAnsi="Times New Roman" w:cs="Times New Roman"/>
-          <w:sz w:val="24"/>
-          <w:szCs w:val="24"/>
-        </w:rPr>
-      </w:pPr>
-    </w:p>
-    <w:p>
-      <w:pPr>
-        <w:rPr>
-          <w:rFonts w:ascii="Times New Roman" w:hAnsi="Times New Roman" w:cs="Times New Roman"/>
-          <w:sz w:val="24"/>
-          <w:szCs w:val="24"/>
-        </w:rPr>
-      </w:pPr>
-      <w:r>
-        <w:rPr>
-          <w:rFonts w:ascii="Times New Roman" w:hAnsi="Times New Roman" w:cs="Times New Roman"/>
-          <w:sz w:val="24"/>
-          <w:szCs w:val="24"/>
-        </w:rPr>
-        <w:t xml:space="preserve">Yang &amp; </w:t>
+        <w:t xml:space="preserve"> (CART, C4.5, and </w:t>
       </w:r>
       <w:proofErr w:type="spellStart"/>
       <w:r>
@@ -5090,7 +4903,7 @@
           <w:sz w:val="24"/>
           <w:szCs w:val="24"/>
         </w:rPr>
-        <w:t>Shami</w:t>
+        <w:t>CTree</w:t>
       </w:r>
       <w:proofErr w:type="spellEnd"/>
       <w:r>
@@ -5099,7 +4912,7 @@
           <w:sz w:val="24"/>
           <w:szCs w:val="24"/>
         </w:rPr>
-        <w:t xml:space="preserve">, (2020) explored the significance of hyperparameter optimization in machine learning and proposed several cutting-edge optimisation approaches for common machine learning models. It also examined the performance of various optimisation approaches using benchmark datasets. According to Yang &amp; </w:t>
+        <w:t xml:space="preserve">). The goal was to assess the importance of hyperparameters and to identify the best optimisation approaches for hyperparameter tuning. According to the study, hyperparameter adjustment yielded statistically significant gains for C4.5 and </w:t>
       </w:r>
       <w:proofErr w:type="spellStart"/>
       <w:r>
@@ -5108,7 +4921,7 @@
           <w:sz w:val="24"/>
           <w:szCs w:val="24"/>
         </w:rPr>
-        <w:t>Shami</w:t>
+        <w:t>CTree</w:t>
       </w:r>
       <w:proofErr w:type="spellEnd"/>
       <w:r>
@@ -5117,175 +4930,7 @@
           <w:sz w:val="24"/>
           <w:szCs w:val="24"/>
         </w:rPr>
-        <w:t xml:space="preserve">, if randomly selected subsets are highly representative of the given dataset, BOHB were the best choice for optimising a machine learning model, while BO models were recommended for small hyperparameter configuration space and PSO was the best choice for large configuration space. </w:t>
-      </w:r>
-    </w:p>
-    <w:p>
-      <w:pPr>
-        <w:rPr>
-          <w:rFonts w:ascii="Times New Roman" w:hAnsi="Times New Roman" w:cs="Times New Roman"/>
-          <w:sz w:val="24"/>
-          <w:szCs w:val="24"/>
-        </w:rPr>
-      </w:pPr>
-    </w:p>
-    <w:p>
-      <w:pPr>
-        <w:rPr>
-          <w:rFonts w:ascii="Times New Roman" w:hAnsi="Times New Roman" w:cs="Times New Roman"/>
-          <w:sz w:val="24"/>
-          <w:szCs w:val="24"/>
-        </w:rPr>
-      </w:pPr>
-      <w:r>
-        <w:rPr>
-          <w:rFonts w:ascii="Times New Roman" w:hAnsi="Times New Roman" w:cs="Times New Roman"/>
-          <w:sz w:val="24"/>
-          <w:szCs w:val="24"/>
-        </w:rPr>
-        <w:t xml:space="preserve">Using Bayesian optimization, Joy et al. (2016) presented a novel paradigm for hyperparameter tuning on big data. The method separates large amounts of data into smaller chunks and uses typical Bayesian optimisation to build hyperparameter configurations for each chunk in parallel. Using a transfer learning configuration, the knowledge collected from the chunks is then used to tune the hyperparameters for the entire big dataset. The suggested method outperforms state-of-the-art hyperparameter tuning methods with less computing time when tested on two machine learning algorithms and two real-world datasets. </w:t>
-      </w:r>
-    </w:p>
-    <w:p>
-      <w:pPr>
-        <w:rPr>
-          <w:rFonts w:ascii="Times New Roman" w:hAnsi="Times New Roman" w:cs="Times New Roman"/>
-          <w:sz w:val="24"/>
-          <w:szCs w:val="24"/>
-        </w:rPr>
-      </w:pPr>
-    </w:p>
-    <w:p>
-      <w:pPr>
-        <w:rPr>
-          <w:rFonts w:ascii="Times New Roman" w:hAnsi="Times New Roman" w:cs="Times New Roman"/>
-          <w:sz w:val="24"/>
-          <w:szCs w:val="24"/>
-        </w:rPr>
-      </w:pPr>
-      <w:r>
-        <w:rPr>
-          <w:rFonts w:ascii="Times New Roman" w:hAnsi="Times New Roman" w:cs="Times New Roman"/>
-          <w:sz w:val="24"/>
-          <w:szCs w:val="24"/>
-        </w:rPr>
-        <w:t>The importance of hyperparameters in machine learning algorithms and the difficulties in optimising them were discussed by Wu et al. (2019). To characterise the problem as an optimisation problem, the Wu et al. offered a hyperparameter tuning approach based on Bayesian optimisation and Gaussian processes. The approach proved to be effective in discovering the appropriate hyperparameters for frequently used machine learning models such as random forest and neural networks while drastically lowering runtime when compared to manual search.</w:t>
-      </w:r>
-    </w:p>
-    <w:p>
-      <w:pPr>
-        <w:rPr>
-          <w:rFonts w:ascii="Times New Roman" w:hAnsi="Times New Roman" w:cs="Times New Roman"/>
-          <w:sz w:val="24"/>
-          <w:szCs w:val="24"/>
-        </w:rPr>
-      </w:pPr>
-    </w:p>
-    <w:p>
-      <w:pPr>
-        <w:rPr>
-          <w:rFonts w:ascii="Times New Roman" w:hAnsi="Times New Roman" w:cs="Times New Roman"/>
-          <w:sz w:val="24"/>
-          <w:szCs w:val="24"/>
-        </w:rPr>
-      </w:pPr>
-      <w:r>
-        <w:rPr>
-          <w:rFonts w:ascii="Times New Roman" w:hAnsi="Times New Roman" w:cs="Times New Roman"/>
-          <w:sz w:val="24"/>
-          <w:szCs w:val="24"/>
-        </w:rPr>
-        <w:t xml:space="preserve">Using 94 classification datasets from </w:t>
-      </w:r>
-      <w:proofErr w:type="spellStart"/>
-      <w:r>
-        <w:rPr>
-          <w:rFonts w:ascii="Times New Roman" w:hAnsi="Times New Roman" w:cs="Times New Roman"/>
-          <w:sz w:val="24"/>
-          <w:szCs w:val="24"/>
-        </w:rPr>
-        <w:t>OpenML</w:t>
-      </w:r>
-      <w:proofErr w:type="spellEnd"/>
-      <w:r>
-        <w:rPr>
-          <w:rFonts w:ascii="Times New Roman" w:hAnsi="Times New Roman" w:cs="Times New Roman"/>
-          <w:sz w:val="24"/>
-          <w:szCs w:val="24"/>
-        </w:rPr>
-        <w:t xml:space="preserve">, Mantovani et al. (2018) analysed the effects of hyperparameter adjustment on three Decision Tree induction </w:t>
-      </w:r>
-      <w:proofErr w:type="spellStart"/>
-      <w:r>
-        <w:rPr>
-          <w:rFonts w:ascii="Times New Roman" w:hAnsi="Times New Roman" w:cs="Times New Roman"/>
-          <w:sz w:val="24"/>
-          <w:szCs w:val="24"/>
-        </w:rPr>
-        <w:t>algorithims</w:t>
-      </w:r>
-      <w:proofErr w:type="spellEnd"/>
-      <w:r>
-        <w:rPr>
-          <w:rFonts w:ascii="Times New Roman" w:hAnsi="Times New Roman" w:cs="Times New Roman"/>
-          <w:sz w:val="24"/>
-          <w:szCs w:val="24"/>
-        </w:rPr>
-        <w:t xml:space="preserve"> (CART, C4.5, and </w:t>
-      </w:r>
-      <w:proofErr w:type="spellStart"/>
-      <w:r>
-        <w:rPr>
-          <w:rFonts w:ascii="Times New Roman" w:hAnsi="Times New Roman" w:cs="Times New Roman"/>
-          <w:sz w:val="24"/>
-          <w:szCs w:val="24"/>
-        </w:rPr>
-        <w:t>CTree</w:t>
-      </w:r>
-      <w:proofErr w:type="spellEnd"/>
-      <w:r>
-        <w:rPr>
-          <w:rFonts w:ascii="Times New Roman" w:hAnsi="Times New Roman" w:cs="Times New Roman"/>
-          <w:sz w:val="24"/>
-          <w:szCs w:val="24"/>
-        </w:rPr>
-        <w:t xml:space="preserve">). The goal was to assess the importance of hyperparameters and to identify the best optimisation approaches for hyperparameter tuning. According to the study, hyperparameter adjustment yielded statistically significant gains for C4.5 and </w:t>
-      </w:r>
-      <w:proofErr w:type="spellStart"/>
-      <w:r>
-        <w:rPr>
-          <w:rFonts w:ascii="Times New Roman" w:hAnsi="Times New Roman" w:cs="Times New Roman"/>
-          <w:sz w:val="24"/>
-          <w:szCs w:val="24"/>
-        </w:rPr>
-        <w:t>CTree</w:t>
-      </w:r>
-      <w:proofErr w:type="spellEnd"/>
-      <w:r>
-        <w:rPr>
-          <w:rFonts w:ascii="Times New Roman" w:hAnsi="Times New Roman" w:cs="Times New Roman"/>
-          <w:sz w:val="24"/>
-          <w:szCs w:val="24"/>
-        </w:rPr>
-        <w:t xml:space="preserve"> in only one-third of the datasets, and for CART in the majority of the datasets. The </w:t>
-      </w:r>
-      <w:proofErr w:type="spellStart"/>
-      <w:r>
-        <w:rPr>
-          <w:rFonts w:ascii="Times New Roman" w:hAnsi="Times New Roman" w:cs="Times New Roman"/>
-          <w:sz w:val="24"/>
-          <w:szCs w:val="24"/>
-        </w:rPr>
-        <w:t>Irace</w:t>
-      </w:r>
-      <w:proofErr w:type="spellEnd"/>
-      <w:r>
-        <w:rPr>
-          <w:rFonts w:ascii="Times New Roman" w:hAnsi="Times New Roman" w:cs="Times New Roman"/>
-          <w:sz w:val="24"/>
-          <w:szCs w:val="24"/>
-        </w:rPr>
-        <w:t xml:space="preserve"> approach </w:t>
+        <w:t xml:space="preserve"> in only one-third of the datasets, and for CART in the majority of the datasets. The Irace approach </w:t>
       </w:r>
       <w:r>
         <w:rPr>
@@ -5554,7 +5199,7 @@
           <w:sz w:val="24"/>
           <w:szCs w:val="24"/>
         </w:rPr>
-        <w:t xml:space="preserve">Miao &amp; </w:t>
+        <w:t xml:space="preserve">Miao &amp; Niu (2016 ) examined the most recent feature selection algorithms. They tested feature selection techniques on 12 publicly accessible datasets and evaluated the results using normalized mutual information and clustering accuracy. </w:t>
       </w:r>
       <w:proofErr w:type="spellStart"/>
       <w:r>
@@ -5563,7 +5208,7 @@
           <w:sz w:val="24"/>
           <w:szCs w:val="24"/>
         </w:rPr>
-        <w:t>Niu</w:t>
+        <w:t>MaxVar</w:t>
       </w:r>
       <w:proofErr w:type="spellEnd"/>
       <w:r>
@@ -5572,24 +5217,6 @@
           <w:sz w:val="24"/>
           <w:szCs w:val="24"/>
         </w:rPr>
-        <w:t xml:space="preserve"> (2016 ) examined the most recent feature selection algorithms. They tested feature selection techniques on 12 publicly accessible datasets and evaluated the results using normalized mutual information and clustering accuracy. </w:t>
-      </w:r>
-      <w:proofErr w:type="spellStart"/>
-      <w:r>
-        <w:rPr>
-          <w:rFonts w:ascii="Times New Roman" w:hAnsi="Times New Roman" w:cs="Times New Roman"/>
-          <w:sz w:val="24"/>
-          <w:szCs w:val="24"/>
-        </w:rPr>
-        <w:t>MaxVar</w:t>
-      </w:r>
-      <w:proofErr w:type="spellEnd"/>
-      <w:r>
-        <w:rPr>
-          <w:rFonts w:ascii="Times New Roman" w:hAnsi="Times New Roman" w:cs="Times New Roman"/>
-          <w:sz w:val="24"/>
-          <w:szCs w:val="24"/>
-        </w:rPr>
         <w:t>, Laplacian Score, SPEC, SPFS-SFS, MCFS, UDFS, NDFS, and EUFS are a few of the algorithms. The experiment employed the K-means algorithm with numerous random initializations, and it presented the mean findings together with the standard deviation. The findings demonstrated that feature selection strategies are advantageous for machine learning tasks and enhance clustering performance.</w:t>
       </w:r>
     </w:p>
@@ -5616,25 +5243,7 @@
           <w:sz w:val="24"/>
           <w:szCs w:val="24"/>
         </w:rPr>
-        <w:t xml:space="preserve">In order to discover causal relationships between word characteristics and class labels in document classification, Paul (2017) suggested a matching strategy. The method seeks to find more significant and broadly applicable features than only correlational approaches. The study made use of datasets of reviews from the medical, film, and product industries. Results revealed that the suggested strategy, especially when used with non-domain data, significantly improves classification performance and identifies interpretable word connections with sentiment. Propensity score matching outperforms </w:t>
-      </w:r>
-      <w:proofErr w:type="spellStart"/>
-      <w:r>
-        <w:rPr>
-          <w:rFonts w:ascii="Times New Roman" w:hAnsi="Times New Roman" w:cs="Times New Roman"/>
-          <w:sz w:val="24"/>
-          <w:szCs w:val="24"/>
-        </w:rPr>
-        <w:t>McNemar's</w:t>
-      </w:r>
-      <w:proofErr w:type="spellEnd"/>
-      <w:r>
-        <w:rPr>
-          <w:rFonts w:ascii="Times New Roman" w:hAnsi="Times New Roman" w:cs="Times New Roman"/>
-          <w:sz w:val="24"/>
-          <w:szCs w:val="24"/>
-        </w:rPr>
-        <w:t xml:space="preserve"> test in two out of three datasets where feature selection is concerned, according to comparison of the two methods.</w:t>
+        <w:t>In order to discover causal relationships between word characteristics and class labels in document classification, Paul (2017) suggested a matching strategy. The method seeks to find more significant and broadly applicable features than only correlational approaches. The study made use of datasets of reviews from the medical, film, and product industries. Results revealed that the suggested strategy, especially when used with non-domain data, significantly improves classification performance and identifies interpretable word connections with sentiment. Propensity score matching outperforms McNemar's test in two out of three datasets where feature selection is concerned, according to comparison of the two methods.</w:t>
       </w:r>
     </w:p>
     <w:p>
@@ -5746,6 +5355,32 @@
           <w:szCs w:val="24"/>
         </w:rPr>
       </w:pPr>
+      <w:r>
+        <w:rPr>
+          <w:rFonts w:ascii="Times New Roman" w:hAnsi="Times New Roman" w:cs="Times New Roman"/>
+          <w:sz w:val="24"/>
+          <w:szCs w:val="24"/>
+        </w:rPr>
+        <w:t xml:space="preserve">Adibi et al. (2020) gave warning on the importance of model validation, such that a lack of external validation among large amounts of data leads to many tests being untested and unvalidated, meaning that there could be a challenge to identify and select the most useful models. Fragmented efforts that assess only one model at a time do not allow for a reliable ranking of comparative performance. </w:t>
+      </w:r>
+    </w:p>
+    <w:p>
+      <w:pPr>
+        <w:rPr>
+          <w:rFonts w:ascii="Times New Roman" w:hAnsi="Times New Roman" w:cs="Times New Roman"/>
+          <w:sz w:val="24"/>
+          <w:szCs w:val="24"/>
+        </w:rPr>
+      </w:pPr>
+    </w:p>
+    <w:p>
+      <w:pPr>
+        <w:rPr>
+          <w:rFonts w:ascii="Times New Roman" w:hAnsi="Times New Roman" w:cs="Times New Roman"/>
+          <w:sz w:val="24"/>
+          <w:szCs w:val="24"/>
+        </w:rPr>
+      </w:pPr>
       <w:proofErr w:type="spellStart"/>
       <w:r>
         <w:rPr>
@@ -5753,7 +5388,7 @@
           <w:sz w:val="24"/>
           <w:szCs w:val="24"/>
         </w:rPr>
-        <w:t>Adibi</w:t>
+        <w:t>Steyerberg</w:t>
       </w:r>
       <w:proofErr w:type="spellEnd"/>
       <w:r>
@@ -5762,26 +5397,60 @@
           <w:sz w:val="24"/>
           <w:szCs w:val="24"/>
         </w:rPr>
-        <w:t xml:space="preserve"> et al. (2020) gave warning on the importance of model validation, such that a lack of external validation among large amounts of data leads to many tests being untested and unvalidated, meaning that there could be a challenge to identify and select the most useful models. Fragmented efforts that assess only one model at a time do not allow for a reliable ranking of comparative performance. </w:t>
-      </w:r>
-    </w:p>
-    <w:p>
-      <w:pPr>
-        <w:rPr>
-          <w:rFonts w:ascii="Times New Roman" w:hAnsi="Times New Roman" w:cs="Times New Roman"/>
-          <w:sz w:val="24"/>
-          <w:szCs w:val="24"/>
-        </w:rPr>
-      </w:pPr>
-    </w:p>
-    <w:p>
-      <w:pPr>
-        <w:rPr>
-          <w:rFonts w:ascii="Times New Roman" w:hAnsi="Times New Roman" w:cs="Times New Roman"/>
-          <w:sz w:val="24"/>
-          <w:szCs w:val="24"/>
-        </w:rPr>
-      </w:pPr>
+        <w:t xml:space="preserve"> &amp; Harrell (2016) explored the significance of validation in predictive modelling, particularly highlighting the fact that model development studies are often not large enough, and that internal validation is of utmost importance, even more so than random split sample methods. They argue in favour of internal-external validation and direct tests for heterogeneity in predictor effects, concluding that fully independent external validation with data not available at the time of prediction model development is important.</w:t>
+      </w:r>
+    </w:p>
+    <w:p>
+      <w:pPr>
+        <w:rPr>
+          <w:rFonts w:ascii="Times New Roman" w:hAnsi="Times New Roman" w:cs="Times New Roman"/>
+          <w:sz w:val="24"/>
+          <w:szCs w:val="24"/>
+        </w:rPr>
+      </w:pPr>
+    </w:p>
+    <w:p>
+      <w:pPr>
+        <w:rPr>
+          <w:rFonts w:ascii="Times New Roman" w:hAnsi="Times New Roman" w:cs="Times New Roman"/>
+          <w:sz w:val="24"/>
+          <w:szCs w:val="24"/>
+        </w:rPr>
+      </w:pPr>
+      <w:r>
+        <w:rPr>
+          <w:rFonts w:ascii="Times New Roman" w:hAnsi="Times New Roman" w:cs="Times New Roman"/>
+          <w:sz w:val="24"/>
+          <w:szCs w:val="24"/>
+        </w:rPr>
+        <w:t>Rahman et al. (2017) reviewed and evaluated a number of performance measures for external validation of prediction models. They recommended using Uno's concordance measure or Gönen and Heller's measure for quantifying concordance, Royston's D for assessing discrimination, and the calibration slope for assessing calibration. Also, investigating the characteristics of the validation data before choosing performance measures was recommended as a validation approach.</w:t>
+      </w:r>
+    </w:p>
+    <w:p>
+      <w:pPr>
+        <w:rPr>
+          <w:rFonts w:ascii="Times New Roman" w:hAnsi="Times New Roman" w:cs="Times New Roman"/>
+          <w:sz w:val="24"/>
+          <w:szCs w:val="24"/>
+        </w:rPr>
+      </w:pPr>
+    </w:p>
+    <w:p>
+      <w:pPr>
+        <w:rPr>
+          <w:rFonts w:ascii="Times New Roman" w:hAnsi="Times New Roman" w:cs="Times New Roman"/>
+          <w:sz w:val="24"/>
+          <w:szCs w:val="24"/>
+        </w:rPr>
+      </w:pPr>
+      <w:r>
+        <w:rPr>
+          <w:rFonts w:ascii="Times New Roman" w:hAnsi="Times New Roman" w:cs="Times New Roman"/>
+          <w:sz w:val="24"/>
+          <w:szCs w:val="24"/>
+        </w:rPr>
+        <w:t xml:space="preserve">Accounting for competing events when developing and validating prediction models is also of great importance in model development (van </w:t>
+      </w:r>
       <w:proofErr w:type="spellStart"/>
       <w:r>
         <w:rPr>
@@ -5789,7 +5458,7 @@
           <w:sz w:val="24"/>
           <w:szCs w:val="24"/>
         </w:rPr>
-        <w:t>Steyerberg</w:t>
+        <w:t>Geloven</w:t>
       </w:r>
       <w:proofErr w:type="spellEnd"/>
       <w:r>
@@ -5798,33 +5467,7 @@
           <w:sz w:val="24"/>
           <w:szCs w:val="24"/>
         </w:rPr>
-        <w:t xml:space="preserve"> &amp; Harrell (2016) explored the significance of validation in predictive modelling, particularly highlighting the fact that model development studies are often not large enough, and that internal validation is of utmost importance, even more so than random split sample methods. They argue in favour of internal-external validation and direct tests for heterogeneity in predictor effects, concluding that fully independent external validation with data not available at the time of prediction model development is important.</w:t>
-      </w:r>
-    </w:p>
-    <w:p>
-      <w:pPr>
-        <w:rPr>
-          <w:rFonts w:ascii="Times New Roman" w:hAnsi="Times New Roman" w:cs="Times New Roman"/>
-          <w:sz w:val="24"/>
-          <w:szCs w:val="24"/>
-        </w:rPr>
-      </w:pPr>
-    </w:p>
-    <w:p>
-      <w:pPr>
-        <w:rPr>
-          <w:rFonts w:ascii="Times New Roman" w:hAnsi="Times New Roman" w:cs="Times New Roman"/>
-          <w:sz w:val="24"/>
-          <w:szCs w:val="24"/>
-        </w:rPr>
-      </w:pPr>
-      <w:r>
-        <w:rPr>
-          <w:rFonts w:ascii="Times New Roman" w:hAnsi="Times New Roman" w:cs="Times New Roman"/>
-          <w:sz w:val="24"/>
-          <w:szCs w:val="24"/>
-        </w:rPr>
-        <w:t xml:space="preserve">Rahman et al. (2017) reviewed and evaluated a number of performance measures for external validation of prediction models. They recommended using Uno's concordance measure or </w:t>
+        <w:t xml:space="preserve"> et al., 2022). Failing to account for competing events can lead to overestimation of the cumulative incidence of an event of interest and distorted model performance. van </w:t>
       </w:r>
       <w:proofErr w:type="spellStart"/>
       <w:r>
@@ -5833,7 +5476,7 @@
           <w:sz w:val="24"/>
           <w:szCs w:val="24"/>
         </w:rPr>
-        <w:t>Gönen</w:t>
+        <w:t>Geloven</w:t>
       </w:r>
       <w:proofErr w:type="spellEnd"/>
       <w:r>
@@ -5842,68 +5485,6 @@
           <w:sz w:val="24"/>
           <w:szCs w:val="24"/>
         </w:rPr>
-        <w:t xml:space="preserve"> and Heller's measure for quantifying concordance, Royston's D for assessing discrimination, and the calibration slope for assessing calibration. Also, investigating the characteristics of the validation data before choosing performance measures was recommended as a validation approach.</w:t>
-      </w:r>
-    </w:p>
-    <w:p>
-      <w:pPr>
-        <w:rPr>
-          <w:rFonts w:ascii="Times New Roman" w:hAnsi="Times New Roman" w:cs="Times New Roman"/>
-          <w:sz w:val="24"/>
-          <w:szCs w:val="24"/>
-        </w:rPr>
-      </w:pPr>
-    </w:p>
-    <w:p>
-      <w:pPr>
-        <w:rPr>
-          <w:rFonts w:ascii="Times New Roman" w:hAnsi="Times New Roman" w:cs="Times New Roman"/>
-          <w:sz w:val="24"/>
-          <w:szCs w:val="24"/>
-        </w:rPr>
-      </w:pPr>
-      <w:r>
-        <w:rPr>
-          <w:rFonts w:ascii="Times New Roman" w:hAnsi="Times New Roman" w:cs="Times New Roman"/>
-          <w:sz w:val="24"/>
-          <w:szCs w:val="24"/>
-        </w:rPr>
-        <w:t xml:space="preserve">Accounting for competing events when developing and validating prediction models is also of great importance in model development (van </w:t>
-      </w:r>
-      <w:proofErr w:type="spellStart"/>
-      <w:r>
-        <w:rPr>
-          <w:rFonts w:ascii="Times New Roman" w:hAnsi="Times New Roman" w:cs="Times New Roman"/>
-          <w:sz w:val="24"/>
-          <w:szCs w:val="24"/>
-        </w:rPr>
-        <w:t>Geloven</w:t>
-      </w:r>
-      <w:proofErr w:type="spellEnd"/>
-      <w:r>
-        <w:rPr>
-          <w:rFonts w:ascii="Times New Roman" w:hAnsi="Times New Roman" w:cs="Times New Roman"/>
-          <w:sz w:val="24"/>
-          <w:szCs w:val="24"/>
-        </w:rPr>
-        <w:t xml:space="preserve"> et al., 2022). Failing to account for competing events can lead to overestimation of the cumulative incidence of an event of interest and distorted model performance. van </w:t>
-      </w:r>
-      <w:proofErr w:type="spellStart"/>
-      <w:r>
-        <w:rPr>
-          <w:rFonts w:ascii="Times New Roman" w:hAnsi="Times New Roman" w:cs="Times New Roman"/>
-          <w:sz w:val="24"/>
-          <w:szCs w:val="24"/>
-        </w:rPr>
-        <w:t>Geloven</w:t>
-      </w:r>
-      <w:proofErr w:type="spellEnd"/>
-      <w:r>
-        <w:rPr>
-          <w:rFonts w:ascii="Times New Roman" w:hAnsi="Times New Roman" w:cs="Times New Roman"/>
-          <w:sz w:val="24"/>
-          <w:szCs w:val="24"/>
-        </w:rPr>
         <w:t xml:space="preserve"> et al. suggest methods of calculating and interpreting performance measures relating to the full risk distribution and a decision analytic perspective, consistent with TRIPOD guidelines for reporting prediction models. It is also noted that large sample sizes would generally be needed for a reliable performance assessment.</w:t>
       </w:r>
     </w:p>
@@ -5924,23 +5505,13 @@
           <w:szCs w:val="24"/>
         </w:rPr>
       </w:pPr>
-      <w:proofErr w:type="spellStart"/>
-      <w:r>
-        <w:rPr>
-          <w:rFonts w:ascii="Times New Roman" w:hAnsi="Times New Roman" w:cs="Times New Roman"/>
-          <w:sz w:val="24"/>
-          <w:szCs w:val="24"/>
-        </w:rPr>
-        <w:t>Debray</w:t>
-      </w:r>
-      <w:proofErr w:type="spellEnd"/>
-      <w:r>
-        <w:rPr>
-          <w:rFonts w:ascii="Times New Roman" w:hAnsi="Times New Roman" w:cs="Times New Roman"/>
-          <w:sz w:val="24"/>
-          <w:szCs w:val="24"/>
-        </w:rPr>
-        <w:t xml:space="preserve"> et al. (2015) presented a framework for examining and improving the interpretation of prediction model external validation findings. By analysing their respective case-mix differences, the proposed methodological approach quantifies the degree of relatedness between development and validation samples on a scale spanning from reproducibility to transportability. The model's performance in the validation sample is evaluated and interpreted in light of case-mix changes, and the model is changed to the validation setting if necessary. The suggested framework improves the comprehension of results obtained during external validation of prediction models.</w:t>
+      <w:r>
+        <w:rPr>
+          <w:rFonts w:ascii="Times New Roman" w:hAnsi="Times New Roman" w:cs="Times New Roman"/>
+          <w:sz w:val="24"/>
+          <w:szCs w:val="24"/>
+        </w:rPr>
+        <w:t>Debray et al. (2015) presented a framework for examining and improving the interpretation of prediction model external validation findings. By analysing their respective case-mix differences, the proposed methodological approach quantifies the degree of relatedness between development and validation samples on a scale spanning from reproducibility to transportability. The model's performance in the validation sample is evaluated and interpreted in light of case-mix changes, and the model is changed to the validation setting if necessary. The suggested framework improves the comprehension of results obtained during external validation of prediction models.</w:t>
       </w:r>
     </w:p>
     <w:p>
@@ -6307,23 +5878,13 @@
           <w:szCs w:val="24"/>
         </w:rPr>
       </w:pPr>
-      <w:proofErr w:type="spellStart"/>
-      <w:r>
-        <w:rPr>
-          <w:rFonts w:ascii="Times New Roman" w:hAnsi="Times New Roman" w:cs="Times New Roman"/>
-          <w:sz w:val="24"/>
-          <w:szCs w:val="24"/>
-        </w:rPr>
-        <w:t>Demircioğlu</w:t>
-      </w:r>
-      <w:proofErr w:type="spellEnd"/>
-      <w:r>
-        <w:rPr>
-          <w:rFonts w:ascii="Times New Roman" w:hAnsi="Times New Roman" w:cs="Times New Roman"/>
-          <w:sz w:val="24"/>
-          <w:szCs w:val="24"/>
-        </w:rPr>
-        <w:t xml:space="preserve"> (2021) examined how skewed results in radiomics datasets can be caused by poor feature selection prior to cross-validation. The researchers ran two experiments on ten publicly accessible radiomics datasets to assess the amount of bias introduced by feature selection prior to cross-validation. The findings revealed a significant positive bias, with higher dimensionality datasets more prone to overfitting. The study emphasized the necessity of avoiding data leakage and using feature selection correctly. The paper also analyses the effect of feature selection on classifier selection and compares the bias of various feature selection algorithms.</w:t>
+      <w:r>
+        <w:rPr>
+          <w:rFonts w:ascii="Times New Roman" w:hAnsi="Times New Roman" w:cs="Times New Roman"/>
+          <w:sz w:val="24"/>
+          <w:szCs w:val="24"/>
+        </w:rPr>
+        <w:t>Demircioğlu (2021) examined how skewed results in radiomics datasets can be caused by poor feature selection prior to cross-validation. The researchers ran two experiments on ten publicly accessible radiomics datasets to assess the amount of bias introduced by feature selection prior to cross-validation. The findings revealed a significant positive bias, with higher dimensionality datasets more prone to overfitting. The study emphasized the necessity of avoiding data leakage and using feature selection correctly. The paper also analyses the effect of feature selection on classifier selection and compares the bias of various feature selection algorithms.</w:t>
       </w:r>
     </w:p>
     <w:p>
@@ -8429,25 +7990,14 @@
           <w:lang w:eastAsia="en-IE"/>
         </w:rPr>
       </w:pPr>
-      <w:proofErr w:type="spellStart"/>
-      <w:r>
-        <w:rPr>
-          <w:rFonts w:ascii="Times New Roman" w:eastAsia="Times New Roman" w:hAnsi="Times New Roman" w:cs="Times New Roman"/>
-          <w:sz w:val="24"/>
-          <w:szCs w:val="24"/>
-          <w:lang w:eastAsia="en-IE"/>
-        </w:rPr>
-        <w:t>Adibi</w:t>
-      </w:r>
-      <w:proofErr w:type="spellEnd"/>
-      <w:r>
-        <w:rPr>
-          <w:rFonts w:ascii="Times New Roman" w:eastAsia="Times New Roman" w:hAnsi="Times New Roman" w:cs="Times New Roman"/>
-          <w:sz w:val="24"/>
-          <w:szCs w:val="24"/>
-          <w:lang w:eastAsia="en-IE"/>
-        </w:rPr>
-        <w:t xml:space="preserve">, A., </w:t>
+      <w:r>
+        <w:rPr>
+          <w:rFonts w:ascii="Times New Roman" w:eastAsia="Times New Roman" w:hAnsi="Times New Roman" w:cs="Times New Roman"/>
+          <w:sz w:val="24"/>
+          <w:szCs w:val="24"/>
+          <w:lang w:eastAsia="en-IE"/>
+        </w:rPr>
+        <w:t xml:space="preserve">Adibi, A., </w:t>
       </w:r>
       <w:proofErr w:type="spellStart"/>
       <w:r>
@@ -8561,27 +8111,7 @@
           <w:szCs w:val="24"/>
           <w:lang w:eastAsia="en-IE"/>
         </w:rPr>
-        <w:t>Ahern, I., Noack, A., Guzman-</w:t>
-      </w:r>
-      <w:proofErr w:type="spellStart"/>
-      <w:r>
-        <w:rPr>
-          <w:rFonts w:ascii="Times New Roman" w:eastAsia="Times New Roman" w:hAnsi="Times New Roman" w:cs="Times New Roman"/>
-          <w:sz w:val="24"/>
-          <w:szCs w:val="24"/>
-          <w:lang w:eastAsia="en-IE"/>
-        </w:rPr>
-        <w:t>Nateras</w:t>
-      </w:r>
-      <w:proofErr w:type="spellEnd"/>
-      <w:r>
-        <w:rPr>
-          <w:rFonts w:ascii="Times New Roman" w:eastAsia="Times New Roman" w:hAnsi="Times New Roman" w:cs="Times New Roman"/>
-          <w:sz w:val="24"/>
-          <w:szCs w:val="24"/>
-          <w:lang w:eastAsia="en-IE"/>
-        </w:rPr>
-        <w:t xml:space="preserve">, L., Dou, D., Li, B. and Huan, J., 2019. </w:t>
+        <w:t xml:space="preserve">Ahern, I., Noack, A., Guzman-Nateras, L., Dou, D., Li, B. and Huan, J., 2019. </w:t>
       </w:r>
       <w:proofErr w:type="spellStart"/>
       <w:r>
@@ -8670,27 +8200,7 @@
           <w:szCs w:val="24"/>
           <w:lang w:eastAsia="en-IE"/>
         </w:rPr>
-        <w:t xml:space="preserve">Ali, A. and </w:t>
-      </w:r>
-      <w:proofErr w:type="spellStart"/>
-      <w:r>
-        <w:rPr>
-          <w:rFonts w:ascii="Times New Roman" w:eastAsia="Times New Roman" w:hAnsi="Times New Roman" w:cs="Times New Roman"/>
-          <w:sz w:val="24"/>
-          <w:szCs w:val="24"/>
-          <w:lang w:eastAsia="en-IE"/>
-        </w:rPr>
-        <w:t>Gravino</w:t>
-      </w:r>
-      <w:proofErr w:type="spellEnd"/>
-      <w:r>
-        <w:rPr>
-          <w:rFonts w:ascii="Times New Roman" w:eastAsia="Times New Roman" w:hAnsi="Times New Roman" w:cs="Times New Roman"/>
-          <w:sz w:val="24"/>
-          <w:szCs w:val="24"/>
-          <w:lang w:eastAsia="en-IE"/>
-        </w:rPr>
-        <w:t xml:space="preserve">, C. (2021) ‘An empirical comparison of validation methods for software prediction models’, Journal of Software: Evolution and Process, 33(8). doi:10.1002/smr.2367. </w:t>
+        <w:t xml:space="preserve">Ali, A. and Gravino, C. (2021) ‘An empirical comparison of validation methods for software prediction models’, Journal of Software: Evolution and Process, 33(8). doi:10.1002/smr.2367. </w:t>
       </w:r>
     </w:p>
     <w:p>
@@ -9004,7 +8514,6 @@
           <w:lang w:eastAsia="en-IE"/>
         </w:rPr>
       </w:pPr>
-      <w:proofErr w:type="spellStart"/>
       <w:r>
         <w:rPr>
           <w:rFonts w:ascii="Times New Roman" w:eastAsia="Times New Roman" w:hAnsi="Times New Roman" w:cs="Times New Roman"/>
@@ -9013,37 +8522,7 @@
           <w:lang w:eastAsia="en-IE"/>
         </w:rPr>
         <w:lastRenderedPageBreak/>
-        <w:t>Bujang</w:t>
-      </w:r>
-      <w:proofErr w:type="spellEnd"/>
-      <w:r>
-        <w:rPr>
-          <w:rFonts w:ascii="Times New Roman" w:eastAsia="Times New Roman" w:hAnsi="Times New Roman" w:cs="Times New Roman"/>
-          <w:sz w:val="24"/>
-          <w:szCs w:val="24"/>
-          <w:lang w:eastAsia="en-IE"/>
-        </w:rPr>
-        <w:t xml:space="preserve">, M.A. and </w:t>
-      </w:r>
-      <w:proofErr w:type="spellStart"/>
-      <w:r>
-        <w:rPr>
-          <w:rFonts w:ascii="Times New Roman" w:eastAsia="Times New Roman" w:hAnsi="Times New Roman" w:cs="Times New Roman"/>
-          <w:sz w:val="24"/>
-          <w:szCs w:val="24"/>
-          <w:lang w:eastAsia="en-IE"/>
-        </w:rPr>
-        <w:t>Baharum</w:t>
-      </w:r>
-      <w:proofErr w:type="spellEnd"/>
-      <w:r>
-        <w:rPr>
-          <w:rFonts w:ascii="Times New Roman" w:eastAsia="Times New Roman" w:hAnsi="Times New Roman" w:cs="Times New Roman"/>
-          <w:sz w:val="24"/>
-          <w:szCs w:val="24"/>
-          <w:lang w:eastAsia="en-IE"/>
-        </w:rPr>
-        <w:t xml:space="preserve">, N. (2016) ‘Sample size guideline for Correlation Analysis’, World Journal of Social Science Research, 3(1), p. 37. doi:10.22158/wjssr.v3n1p37. </w:t>
+        <w:t xml:space="preserve">Bujang, M.A. and Baharum, N. (2016) ‘Sample size guideline for Correlation Analysis’, World Journal of Social Science Research, 3(1), p. 37. doi:10.22158/wjssr.v3n1p37. </w:t>
       </w:r>
     </w:p>
     <w:p>
@@ -9096,27 +8575,7 @@
           <w:szCs w:val="24"/>
           <w:lang w:eastAsia="en-IE"/>
         </w:rPr>
-        <w:t xml:space="preserve">Chandrashekar, G. and </w:t>
-      </w:r>
-      <w:proofErr w:type="spellStart"/>
-      <w:r>
-        <w:rPr>
-          <w:rFonts w:ascii="Times New Roman" w:eastAsia="Times New Roman" w:hAnsi="Times New Roman" w:cs="Times New Roman"/>
-          <w:sz w:val="24"/>
-          <w:szCs w:val="24"/>
-          <w:lang w:eastAsia="en-IE"/>
-        </w:rPr>
-        <w:t>Sahin</w:t>
-      </w:r>
-      <w:proofErr w:type="spellEnd"/>
-      <w:r>
-        <w:rPr>
-          <w:rFonts w:ascii="Times New Roman" w:eastAsia="Times New Roman" w:hAnsi="Times New Roman" w:cs="Times New Roman"/>
-          <w:sz w:val="24"/>
-          <w:szCs w:val="24"/>
-          <w:lang w:eastAsia="en-IE"/>
-        </w:rPr>
-        <w:t xml:space="preserve">, F. (2014) ‘A survey on feature selection methods’, Computers &amp; Electrical Engineering, 40(1), pp. 16–28. doi:10.1016/j.compeleceng.2013.11.024. </w:t>
+        <w:t xml:space="preserve">Chandrashekar, G. and Sahin, F. (2014) ‘A survey on feature selection methods’, Computers &amp; Electrical Engineering, 40(1), pp. 16–28. doi:10.1016/j.compeleceng.2013.11.024. </w:t>
       </w:r>
     </w:p>
     <w:p>
@@ -9243,25 +8702,14 @@
           <w:lang w:eastAsia="en-IE"/>
         </w:rPr>
       </w:pPr>
-      <w:proofErr w:type="spellStart"/>
-      <w:r>
-        <w:rPr>
-          <w:rFonts w:ascii="Times New Roman" w:eastAsia="Times New Roman" w:hAnsi="Times New Roman" w:cs="Times New Roman"/>
-          <w:sz w:val="24"/>
-          <w:szCs w:val="24"/>
-          <w:lang w:eastAsia="en-IE"/>
-        </w:rPr>
-        <w:t>Debray</w:t>
-      </w:r>
-      <w:proofErr w:type="spellEnd"/>
-      <w:r>
-        <w:rPr>
-          <w:rFonts w:ascii="Times New Roman" w:eastAsia="Times New Roman" w:hAnsi="Times New Roman" w:cs="Times New Roman"/>
-          <w:sz w:val="24"/>
-          <w:szCs w:val="24"/>
-          <w:lang w:eastAsia="en-IE"/>
-        </w:rPr>
-        <w:t xml:space="preserve">, T.P.A. et al. (2015) ‘A new framework to enhance the interpretation of external validation studies of Clinical Prediction Models’, Journal of Clinical Epidemiology, 68(3), pp. 279–289. doi:10.1016/j.jclinepi.2014.06.018. </w:t>
+      <w:r>
+        <w:rPr>
+          <w:rFonts w:ascii="Times New Roman" w:eastAsia="Times New Roman" w:hAnsi="Times New Roman" w:cs="Times New Roman"/>
+          <w:sz w:val="24"/>
+          <w:szCs w:val="24"/>
+          <w:lang w:eastAsia="en-IE"/>
+        </w:rPr>
+        <w:t xml:space="preserve">Debray, T.P.A. et al. (2015) ‘A new framework to enhance the interpretation of external validation studies of Clinical Prediction Models’, Journal of Clinical Epidemiology, 68(3), pp. 279–289. doi:10.1016/j.jclinepi.2014.06.018. </w:t>
       </w:r>
     </w:p>
     <w:p>
@@ -9275,25 +8723,14 @@
           <w:lang w:eastAsia="en-IE"/>
         </w:rPr>
       </w:pPr>
-      <w:proofErr w:type="spellStart"/>
-      <w:r>
-        <w:rPr>
-          <w:rFonts w:ascii="Times New Roman" w:eastAsia="Times New Roman" w:hAnsi="Times New Roman" w:cs="Times New Roman"/>
-          <w:sz w:val="24"/>
-          <w:szCs w:val="24"/>
-          <w:lang w:eastAsia="en-IE"/>
-        </w:rPr>
-        <w:t>Demircioğlu</w:t>
-      </w:r>
-      <w:proofErr w:type="spellEnd"/>
-      <w:r>
-        <w:rPr>
-          <w:rFonts w:ascii="Times New Roman" w:eastAsia="Times New Roman" w:hAnsi="Times New Roman" w:cs="Times New Roman"/>
-          <w:sz w:val="24"/>
-          <w:szCs w:val="24"/>
-          <w:lang w:eastAsia="en-IE"/>
-        </w:rPr>
-        <w:t xml:space="preserve">, A. (2021) ‘Measuring the bias of incorrect application of feature selection when using cross-validation in radiomics’, Insights into Imaging, 12(1). doi:10.1186/s13244-021-01115-1. </w:t>
+      <w:r>
+        <w:rPr>
+          <w:rFonts w:ascii="Times New Roman" w:eastAsia="Times New Roman" w:hAnsi="Times New Roman" w:cs="Times New Roman"/>
+          <w:sz w:val="24"/>
+          <w:szCs w:val="24"/>
+          <w:lang w:eastAsia="en-IE"/>
+        </w:rPr>
+        <w:t xml:space="preserve">Demircioğlu, A. (2021) ‘Measuring the bias of incorrect application of feature selection when using cross-validation in radiomics’, Insights into Imaging, 12(1). doi:10.1186/s13244-021-01115-1. </w:t>
       </w:r>
     </w:p>
     <w:p>
@@ -9348,45 +8785,14 @@
           <w:lang w:eastAsia="en-IE"/>
         </w:rPr>
       </w:pPr>
-      <w:proofErr w:type="spellStart"/>
-      <w:r>
-        <w:rPr>
-          <w:rFonts w:ascii="Times New Roman" w:eastAsia="Times New Roman" w:hAnsi="Times New Roman" w:cs="Times New Roman"/>
-          <w:sz w:val="24"/>
-          <w:szCs w:val="24"/>
-          <w:lang w:eastAsia="en-IE"/>
-        </w:rPr>
-        <w:t>Franceschi</w:t>
-      </w:r>
-      <w:proofErr w:type="spellEnd"/>
-      <w:r>
-        <w:rPr>
-          <w:rFonts w:ascii="Times New Roman" w:eastAsia="Times New Roman" w:hAnsi="Times New Roman" w:cs="Times New Roman"/>
-          <w:sz w:val="24"/>
-          <w:szCs w:val="24"/>
-          <w:lang w:eastAsia="en-IE"/>
-        </w:rPr>
-        <w:t xml:space="preserve">, L., </w:t>
-      </w:r>
-      <w:proofErr w:type="spellStart"/>
-      <w:r>
-        <w:rPr>
-          <w:rFonts w:ascii="Times New Roman" w:eastAsia="Times New Roman" w:hAnsi="Times New Roman" w:cs="Times New Roman"/>
-          <w:sz w:val="24"/>
-          <w:szCs w:val="24"/>
-          <w:lang w:eastAsia="en-IE"/>
-        </w:rPr>
-        <w:t>Donini</w:t>
-      </w:r>
-      <w:proofErr w:type="spellEnd"/>
-      <w:r>
-        <w:rPr>
-          <w:rFonts w:ascii="Times New Roman" w:eastAsia="Times New Roman" w:hAnsi="Times New Roman" w:cs="Times New Roman"/>
-          <w:sz w:val="24"/>
-          <w:szCs w:val="24"/>
-          <w:lang w:eastAsia="en-IE"/>
-        </w:rPr>
-        <w:t xml:space="preserve">, M., </w:t>
+      <w:r>
+        <w:rPr>
+          <w:rFonts w:ascii="Times New Roman" w:eastAsia="Times New Roman" w:hAnsi="Times New Roman" w:cs="Times New Roman"/>
+          <w:sz w:val="24"/>
+          <w:szCs w:val="24"/>
+          <w:lang w:eastAsia="en-IE"/>
+        </w:rPr>
+        <w:t xml:space="preserve">Franceschi, L., Donini, M., </w:t>
       </w:r>
       <w:proofErr w:type="spellStart"/>
       <w:r>
@@ -9440,25 +8846,14 @@
           <w:lang w:eastAsia="en-IE"/>
         </w:rPr>
       </w:pPr>
-      <w:proofErr w:type="spellStart"/>
-      <w:r>
-        <w:rPr>
-          <w:rFonts w:ascii="Times New Roman" w:eastAsia="Times New Roman" w:hAnsi="Times New Roman" w:cs="Times New Roman"/>
-          <w:sz w:val="24"/>
-          <w:szCs w:val="24"/>
-          <w:lang w:eastAsia="en-IE"/>
-        </w:rPr>
-        <w:t>Frempong</w:t>
-      </w:r>
-      <w:proofErr w:type="spellEnd"/>
-      <w:r>
-        <w:rPr>
-          <w:rFonts w:ascii="Times New Roman" w:eastAsia="Times New Roman" w:hAnsi="Times New Roman" w:cs="Times New Roman"/>
-          <w:sz w:val="24"/>
-          <w:szCs w:val="24"/>
-          <w:lang w:eastAsia="en-IE"/>
-        </w:rPr>
-        <w:t xml:space="preserve">, N.K., Nicholas, N. and Boateng, M.A., 2017. Decision tree as a predictive </w:t>
+      <w:r>
+        <w:rPr>
+          <w:rFonts w:ascii="Times New Roman" w:eastAsia="Times New Roman" w:hAnsi="Times New Roman" w:cs="Times New Roman"/>
+          <w:sz w:val="24"/>
+          <w:szCs w:val="24"/>
+          <w:lang w:eastAsia="en-IE"/>
+        </w:rPr>
+        <w:t xml:space="preserve">Frempong, N.K., Nicholas, N. and Boateng, M.A., 2017. Decision tree as a predictive </w:t>
       </w:r>
       <w:proofErr w:type="spellStart"/>
       <w:r>
@@ -9499,27 +8894,7 @@
           <w:szCs w:val="24"/>
           <w:lang w:eastAsia="en-IE"/>
         </w:rPr>
-        <w:t xml:space="preserve">Greenwell, B.M., </w:t>
-      </w:r>
-      <w:proofErr w:type="spellStart"/>
-      <w:r>
-        <w:rPr>
-          <w:rFonts w:ascii="Times New Roman" w:eastAsia="Times New Roman" w:hAnsi="Times New Roman" w:cs="Times New Roman"/>
-          <w:sz w:val="24"/>
-          <w:szCs w:val="24"/>
-          <w:lang w:eastAsia="en-IE"/>
-        </w:rPr>
-        <w:t>Boehmke</w:t>
-      </w:r>
-      <w:proofErr w:type="spellEnd"/>
-      <w:r>
-        <w:rPr>
-          <w:rFonts w:ascii="Times New Roman" w:eastAsia="Times New Roman" w:hAnsi="Times New Roman" w:cs="Times New Roman"/>
-          <w:sz w:val="24"/>
-          <w:szCs w:val="24"/>
-          <w:lang w:eastAsia="en-IE"/>
-        </w:rPr>
-        <w:t>, B.C. and McCarthy, A.J., 2018. A simple and effective model-based variable importance measure. </w:t>
+        <w:t>Greenwell, B.M., Boehmke, B.C. and McCarthy, A.J., 2018. A simple and effective model-based variable importance measure. </w:t>
       </w:r>
       <w:proofErr w:type="spellStart"/>
       <w:r>
@@ -9585,7 +8960,6 @@
           <w:lang w:eastAsia="en-IE"/>
         </w:rPr>
       </w:pPr>
-      <w:proofErr w:type="spellStart"/>
       <w:r>
         <w:rPr>
           <w:rFonts w:ascii="Times New Roman" w:eastAsia="Times New Roman" w:hAnsi="Times New Roman" w:cs="Times New Roman"/>
@@ -9594,17 +8968,7 @@
           <w:lang w:eastAsia="en-IE"/>
         </w:rPr>
         <w:lastRenderedPageBreak/>
-        <w:t>Groll</w:t>
-      </w:r>
-      <w:proofErr w:type="spellEnd"/>
-      <w:r>
-        <w:rPr>
-          <w:rFonts w:ascii="Times New Roman" w:eastAsia="Times New Roman" w:hAnsi="Times New Roman" w:cs="Times New Roman"/>
-          <w:sz w:val="24"/>
-          <w:szCs w:val="24"/>
-          <w:lang w:eastAsia="en-IE"/>
-        </w:rPr>
-        <w:t xml:space="preserve">, A., </w:t>
+        <w:t xml:space="preserve">Groll, A., </w:t>
       </w:r>
       <w:proofErr w:type="spellStart"/>
       <w:r>
@@ -9706,27 +9070,7 @@
           <w:szCs w:val="24"/>
           <w:lang w:eastAsia="en-IE"/>
         </w:rPr>
-        <w:t xml:space="preserve">, N.J. and </w:t>
-      </w:r>
-      <w:proofErr w:type="spellStart"/>
-      <w:r>
-        <w:rPr>
-          <w:rFonts w:ascii="Times New Roman" w:eastAsia="Times New Roman" w:hAnsi="Times New Roman" w:cs="Times New Roman"/>
-          <w:sz w:val="24"/>
-          <w:szCs w:val="24"/>
-          <w:lang w:eastAsia="en-IE"/>
-        </w:rPr>
-        <w:t>Thatte</w:t>
-      </w:r>
-      <w:proofErr w:type="spellEnd"/>
-      <w:r>
-        <w:rPr>
-          <w:rFonts w:ascii="Times New Roman" w:eastAsia="Times New Roman" w:hAnsi="Times New Roman" w:cs="Times New Roman"/>
-          <w:sz w:val="24"/>
-          <w:szCs w:val="24"/>
-          <w:lang w:eastAsia="en-IE"/>
-        </w:rPr>
-        <w:t>, U.M. (2017) Statistics for Researcher: Principles of Correlation Analysis. Journal of the Association of Physicians of India, 65, 78-</w:t>
+        <w:t>, N.J. and Thatte, U.M. (2017) Statistics for Researcher: Principles of Correlation Analysis. Journal of the Association of Physicians of India, 65, 78-</w:t>
       </w:r>
       <w:r>
         <w:rPr>
@@ -9768,27 +9112,7 @@
           <w:szCs w:val="24"/>
           <w:lang w:eastAsia="en-IE"/>
         </w:rPr>
-        <w:t xml:space="preserve">, D.R., Lakshmi, P.V. and </w:t>
-      </w:r>
-      <w:proofErr w:type="spellStart"/>
-      <w:r>
-        <w:rPr>
-          <w:rFonts w:ascii="Times New Roman" w:eastAsia="Times New Roman" w:hAnsi="Times New Roman" w:cs="Times New Roman"/>
-          <w:sz w:val="24"/>
-          <w:szCs w:val="24"/>
-          <w:lang w:eastAsia="en-IE"/>
-        </w:rPr>
-        <w:t>Siripurapu</w:t>
-      </w:r>
-      <w:proofErr w:type="spellEnd"/>
-      <w:r>
-        <w:rPr>
-          <w:rFonts w:ascii="Times New Roman" w:eastAsia="Times New Roman" w:hAnsi="Times New Roman" w:cs="Times New Roman"/>
-          <w:sz w:val="24"/>
-          <w:szCs w:val="24"/>
-          <w:lang w:eastAsia="en-IE"/>
-        </w:rPr>
-        <w:t>, P. (2020) “Predicting the sales conversion rate of car insurance promotional calls,” Rising Threats in Expert Applications and Solutions, pp. 321–329. Available at: https://doi.org/10.1007/978-981-15-6014-9_37.</w:t>
+        <w:t>, D.R., Lakshmi, P.V. and Siripurapu, P. (2020) “Predicting the sales conversion rate of car insurance promotional calls,” Rising Threats in Expert Applications and Solutions, pp. 321–329. Available at: https://doi.org/10.1007/978-981-15-6014-9_37.</w:t>
       </w:r>
       <w:r>
         <w:rPr>
@@ -10059,25 +9383,14 @@
           <w:lang w:eastAsia="en-IE"/>
         </w:rPr>
       </w:pPr>
-      <w:proofErr w:type="spellStart"/>
-      <w:r>
-        <w:rPr>
-          <w:rFonts w:ascii="Times New Roman" w:eastAsia="Times New Roman" w:hAnsi="Times New Roman" w:cs="Times New Roman"/>
-          <w:sz w:val="24"/>
-          <w:szCs w:val="24"/>
-          <w:lang w:eastAsia="en-IE"/>
-        </w:rPr>
-        <w:t>Ke</w:t>
-      </w:r>
-      <w:proofErr w:type="spellEnd"/>
-      <w:r>
-        <w:rPr>
-          <w:rFonts w:ascii="Times New Roman" w:eastAsia="Times New Roman" w:hAnsi="Times New Roman" w:cs="Times New Roman"/>
-          <w:sz w:val="24"/>
-          <w:szCs w:val="24"/>
-          <w:lang w:eastAsia="en-IE"/>
-        </w:rPr>
-        <w:t xml:space="preserve">, G. et al. (2017) </w:t>
+      <w:r>
+        <w:rPr>
+          <w:rFonts w:ascii="Times New Roman" w:eastAsia="Times New Roman" w:hAnsi="Times New Roman" w:cs="Times New Roman"/>
+          <w:sz w:val="24"/>
+          <w:szCs w:val="24"/>
+          <w:lang w:eastAsia="en-IE"/>
+        </w:rPr>
+        <w:t xml:space="preserve">Ke, G. et al. (2017) </w:t>
       </w:r>
       <w:proofErr w:type="spellStart"/>
       <w:r>
@@ -10120,25 +9433,14 @@
           <w:lang w:eastAsia="en-IE"/>
         </w:rPr>
       </w:pPr>
-      <w:proofErr w:type="spellStart"/>
-      <w:r>
-        <w:rPr>
-          <w:rFonts w:ascii="Times New Roman" w:eastAsia="Times New Roman" w:hAnsi="Times New Roman" w:cs="Times New Roman"/>
-          <w:sz w:val="24"/>
-          <w:szCs w:val="24"/>
-          <w:lang w:eastAsia="en-IE"/>
-        </w:rPr>
-        <w:t>Konig</w:t>
-      </w:r>
-      <w:proofErr w:type="spellEnd"/>
-      <w:r>
-        <w:rPr>
-          <w:rFonts w:ascii="Times New Roman" w:eastAsia="Times New Roman" w:hAnsi="Times New Roman" w:cs="Times New Roman"/>
-          <w:sz w:val="24"/>
-          <w:szCs w:val="24"/>
-          <w:lang w:eastAsia="en-IE"/>
-        </w:rPr>
-        <w:t>, G. et al. (2021) ‘Relative feature importance’, 2020 25th International Conference on Patte</w:t>
+      <w:r>
+        <w:rPr>
+          <w:rFonts w:ascii="Times New Roman" w:eastAsia="Times New Roman" w:hAnsi="Times New Roman" w:cs="Times New Roman"/>
+          <w:sz w:val="24"/>
+          <w:szCs w:val="24"/>
+          <w:lang w:eastAsia="en-IE"/>
+        </w:rPr>
+        <w:t>Konig, G. et al. (2021) ‘Relative feature importance’, 2020 25th International Conference on Patte</w:t>
       </w:r>
       <w:r>
         <w:rPr>
@@ -10255,47 +9557,7 @@
           <w:szCs w:val="24"/>
           <w:lang w:eastAsia="en-IE"/>
         </w:rPr>
-        <w:t xml:space="preserve">Mantovani, R.G., </w:t>
-      </w:r>
-      <w:proofErr w:type="spellStart"/>
-      <w:r>
-        <w:rPr>
-          <w:rFonts w:ascii="Times New Roman" w:eastAsia="Times New Roman" w:hAnsi="Times New Roman" w:cs="Times New Roman"/>
-          <w:sz w:val="24"/>
-          <w:szCs w:val="24"/>
-          <w:lang w:eastAsia="en-IE"/>
-        </w:rPr>
-        <w:t>Horváth</w:t>
-      </w:r>
-      <w:proofErr w:type="spellEnd"/>
-      <w:r>
-        <w:rPr>
-          <w:rFonts w:ascii="Times New Roman" w:eastAsia="Times New Roman" w:hAnsi="Times New Roman" w:cs="Times New Roman"/>
-          <w:sz w:val="24"/>
-          <w:szCs w:val="24"/>
-          <w:lang w:eastAsia="en-IE"/>
-        </w:rPr>
-        <w:t xml:space="preserve">, T., </w:t>
-      </w:r>
-      <w:proofErr w:type="spellStart"/>
-      <w:r>
-        <w:rPr>
-          <w:rFonts w:ascii="Times New Roman" w:eastAsia="Times New Roman" w:hAnsi="Times New Roman" w:cs="Times New Roman"/>
-          <w:sz w:val="24"/>
-          <w:szCs w:val="24"/>
-          <w:lang w:eastAsia="en-IE"/>
-        </w:rPr>
-        <w:t>Cerri</w:t>
-      </w:r>
-      <w:proofErr w:type="spellEnd"/>
-      <w:r>
-        <w:rPr>
-          <w:rFonts w:ascii="Times New Roman" w:eastAsia="Times New Roman" w:hAnsi="Times New Roman" w:cs="Times New Roman"/>
-          <w:sz w:val="24"/>
-          <w:szCs w:val="24"/>
-          <w:lang w:eastAsia="en-IE"/>
-        </w:rPr>
-        <w:t xml:space="preserve">, R., Junior, S.B., </w:t>
+        <w:t xml:space="preserve">Mantovani, R.G., Horváth, T., Cerri, R., Junior, S.B., </w:t>
       </w:r>
       <w:proofErr w:type="spellStart"/>
       <w:r>
@@ -10560,27 +9822,7 @@
           <w:szCs w:val="24"/>
           <w:lang w:eastAsia="en-IE"/>
         </w:rPr>
-        <w:t xml:space="preserve">iao, J. and </w:t>
-      </w:r>
-      <w:proofErr w:type="spellStart"/>
-      <w:r>
-        <w:rPr>
-          <w:rFonts w:ascii="Times New Roman" w:eastAsia="Times New Roman" w:hAnsi="Times New Roman" w:cs="Times New Roman"/>
-          <w:sz w:val="24"/>
-          <w:szCs w:val="24"/>
-          <w:lang w:eastAsia="en-IE"/>
-        </w:rPr>
-        <w:t>Niu</w:t>
-      </w:r>
-      <w:proofErr w:type="spellEnd"/>
-      <w:r>
-        <w:rPr>
-          <w:rFonts w:ascii="Times New Roman" w:eastAsia="Times New Roman" w:hAnsi="Times New Roman" w:cs="Times New Roman"/>
-          <w:sz w:val="24"/>
-          <w:szCs w:val="24"/>
-          <w:lang w:eastAsia="en-IE"/>
-        </w:rPr>
-        <w:t xml:space="preserve">, L. (2016) ‘A survey on feature selection’, Procedia Computer Science, 91, pp. 919–926. doi:10.1016/j.procs.2016.07.111. </w:t>
+        <w:t xml:space="preserve">iao, J. and Niu, L. (2016) ‘A survey on feature selection’, Procedia Computer Science, 91, pp. 919–926. doi:10.1016/j.procs.2016.07.111. </w:t>
       </w:r>
     </w:p>
     <w:p>
@@ -10601,27 +9843,7 @@
           <w:szCs w:val="24"/>
           <w:lang w:eastAsia="en-IE"/>
         </w:rPr>
-        <w:t xml:space="preserve">Misra, P. and Yadav, A.S., 2020. Improving the classification accuracy using recursive feature elimination with cross-validation. Int. J. </w:t>
-      </w:r>
-      <w:proofErr w:type="spellStart"/>
-      <w:r>
-        <w:rPr>
-          <w:rFonts w:ascii="Times New Roman" w:eastAsia="Times New Roman" w:hAnsi="Times New Roman" w:cs="Times New Roman"/>
-          <w:sz w:val="24"/>
-          <w:szCs w:val="24"/>
-          <w:lang w:eastAsia="en-IE"/>
-        </w:rPr>
-        <w:t>Emerg</w:t>
-      </w:r>
-      <w:proofErr w:type="spellEnd"/>
-      <w:r>
-        <w:rPr>
-          <w:rFonts w:ascii="Times New Roman" w:eastAsia="Times New Roman" w:hAnsi="Times New Roman" w:cs="Times New Roman"/>
-          <w:sz w:val="24"/>
-          <w:szCs w:val="24"/>
-          <w:lang w:eastAsia="en-IE"/>
-        </w:rPr>
-        <w:t xml:space="preserve">. </w:t>
+        <w:t xml:space="preserve">Misra, P. and Yadav, A.S., 2020. Improving the classification accuracy using recursive feature elimination with cross-validation. Int. J. Emerg. </w:t>
       </w:r>
       <w:proofErr w:type="spellStart"/>
       <w:r>
@@ -10682,27 +9904,7 @@
           <w:szCs w:val="24"/>
           <w:lang w:eastAsia="en-IE"/>
         </w:rPr>
-        <w:t xml:space="preserve">, L. and </w:t>
-      </w:r>
-      <w:proofErr w:type="spellStart"/>
-      <w:r>
-        <w:rPr>
-          <w:rFonts w:ascii="Times New Roman" w:eastAsia="Times New Roman" w:hAnsi="Times New Roman" w:cs="Times New Roman"/>
-          <w:sz w:val="24"/>
-          <w:szCs w:val="24"/>
-          <w:lang w:eastAsia="en-IE"/>
-        </w:rPr>
-        <w:t>Nebot</w:t>
-      </w:r>
-      <w:proofErr w:type="spellEnd"/>
-      <w:r>
-        <w:rPr>
-          <w:rFonts w:ascii="Times New Roman" w:eastAsia="Times New Roman" w:hAnsi="Times New Roman" w:cs="Times New Roman"/>
-          <w:sz w:val="24"/>
-          <w:szCs w:val="24"/>
-          <w:lang w:eastAsia="en-IE"/>
-        </w:rPr>
-        <w:t xml:space="preserve">, A. (2002) ‘Feature selection algorithms: A survey and experimental evaluation’, 2002 IEEE International Conference on Data Mining, 2002. Proceedings. [Preprint]. doi:10.1109/icdm.2002.1183917. </w:t>
+        <w:t xml:space="preserve">, L. and Nebot, A. (2002) ‘Feature selection algorithms: A survey and experimental evaluation’, 2002 IEEE International Conference on Data Mining, 2002. Proceedings. [Preprint]. doi:10.1109/icdm.2002.1183917. </w:t>
       </w:r>
     </w:p>
     <w:p>
@@ -10737,45 +9939,14 @@
           <w:lang w:eastAsia="en-IE"/>
         </w:rPr>
       </w:pPr>
-      <w:proofErr w:type="spellStart"/>
-      <w:r>
-        <w:rPr>
-          <w:rFonts w:ascii="Times New Roman" w:eastAsia="Times New Roman" w:hAnsi="Times New Roman" w:cs="Times New Roman"/>
-          <w:sz w:val="24"/>
-          <w:szCs w:val="24"/>
-          <w:lang w:eastAsia="en-IE"/>
-        </w:rPr>
-        <w:t>Muranda</w:t>
-      </w:r>
-      <w:proofErr w:type="spellEnd"/>
-      <w:r>
-        <w:rPr>
-          <w:rFonts w:ascii="Times New Roman" w:eastAsia="Times New Roman" w:hAnsi="Times New Roman" w:cs="Times New Roman"/>
-          <w:sz w:val="24"/>
-          <w:szCs w:val="24"/>
-          <w:lang w:eastAsia="en-IE"/>
-        </w:rPr>
-        <w:t xml:space="preserve">, C., Ali, A. and </w:t>
-      </w:r>
-      <w:proofErr w:type="spellStart"/>
-      <w:r>
-        <w:rPr>
-          <w:rFonts w:ascii="Times New Roman" w:eastAsia="Times New Roman" w:hAnsi="Times New Roman" w:cs="Times New Roman"/>
-          <w:sz w:val="24"/>
-          <w:szCs w:val="24"/>
-          <w:lang w:eastAsia="en-IE"/>
-        </w:rPr>
-        <w:t>Shongwe</w:t>
-      </w:r>
-      <w:proofErr w:type="spellEnd"/>
-      <w:r>
-        <w:rPr>
-          <w:rFonts w:ascii="Times New Roman" w:eastAsia="Times New Roman" w:hAnsi="Times New Roman" w:cs="Times New Roman"/>
-          <w:sz w:val="24"/>
-          <w:szCs w:val="24"/>
-          <w:lang w:eastAsia="en-IE"/>
-        </w:rPr>
-        <w:t xml:space="preserve">, T. (2021) ‘Deep learning method for detecting fraudulent motor insurance claims using unbalanced data’, 2021 62nd International Scientific Conference on Information Technology and Management Science of Riga Technical University (ITMS) [Preprint]. doi:10.1109/itms52826.2021.9615264. </w:t>
+      <w:r>
+        <w:rPr>
+          <w:rFonts w:ascii="Times New Roman" w:eastAsia="Times New Roman" w:hAnsi="Times New Roman" w:cs="Times New Roman"/>
+          <w:sz w:val="24"/>
+          <w:szCs w:val="24"/>
+          <w:lang w:eastAsia="en-IE"/>
+        </w:rPr>
+        <w:t xml:space="preserve">Muranda, C., Ali, A. and Shongwe, T. (2021) ‘Deep learning method for detecting fraudulent motor insurance claims using unbalanced data’, 2021 62nd International Scientific Conference on Information Technology and Management Science of Riga Technical University (ITMS) [Preprint]. doi:10.1109/itms52826.2021.9615264. </w:t>
       </w:r>
     </w:p>
     <w:p>
@@ -10796,27 +9967,7 @@
           <w:szCs w:val="24"/>
           <w:lang w:eastAsia="en-IE"/>
         </w:rPr>
-        <w:t xml:space="preserve">Nomi, M. and </w:t>
-      </w:r>
-      <w:proofErr w:type="spellStart"/>
-      <w:r>
-        <w:rPr>
-          <w:rFonts w:ascii="Times New Roman" w:eastAsia="Times New Roman" w:hAnsi="Times New Roman" w:cs="Times New Roman"/>
-          <w:sz w:val="24"/>
-          <w:szCs w:val="24"/>
-          <w:lang w:eastAsia="en-IE"/>
-        </w:rPr>
-        <w:t>Sabbir</w:t>
-      </w:r>
-      <w:proofErr w:type="spellEnd"/>
-      <w:r>
-        <w:rPr>
-          <w:rFonts w:ascii="Times New Roman" w:eastAsia="Times New Roman" w:hAnsi="Times New Roman" w:cs="Times New Roman"/>
-          <w:sz w:val="24"/>
-          <w:szCs w:val="24"/>
-          <w:lang w:eastAsia="en-IE"/>
-        </w:rPr>
-        <w:t xml:space="preserve">, </w:t>
+        <w:t xml:space="preserve">Nomi, M. and Sabbir, </w:t>
       </w:r>
       <w:proofErr w:type="spellStart"/>
       <w:r>
@@ -10860,25 +10011,14 @@
           <w:lang w:eastAsia="en-IE"/>
         </w:rPr>
       </w:pPr>
-      <w:proofErr w:type="spellStart"/>
-      <w:r>
-        <w:rPr>
-          <w:rFonts w:ascii="Times New Roman" w:eastAsia="Times New Roman" w:hAnsi="Times New Roman" w:cs="Times New Roman"/>
-          <w:sz w:val="24"/>
-          <w:szCs w:val="24"/>
-          <w:lang w:eastAsia="en-IE"/>
-        </w:rPr>
-        <w:t>Paruchuri</w:t>
-      </w:r>
-      <w:proofErr w:type="spellEnd"/>
-      <w:r>
-        <w:rPr>
-          <w:rFonts w:ascii="Times New Roman" w:eastAsia="Times New Roman" w:hAnsi="Times New Roman" w:cs="Times New Roman"/>
-          <w:sz w:val="24"/>
-          <w:szCs w:val="24"/>
-          <w:lang w:eastAsia="en-IE"/>
-        </w:rPr>
-        <w:t xml:space="preserve">, H. (2020) ‘The impact of machine learning on the future of insurance industry’, American Journal of Trade and Policy, 7(3), pp. 85–90. doi:10.18034/ajtp.v7i3.537. </w:t>
+      <w:r>
+        <w:rPr>
+          <w:rFonts w:ascii="Times New Roman" w:eastAsia="Times New Roman" w:hAnsi="Times New Roman" w:cs="Times New Roman"/>
+          <w:sz w:val="24"/>
+          <w:szCs w:val="24"/>
+          <w:lang w:eastAsia="en-IE"/>
+        </w:rPr>
+        <w:t xml:space="preserve">Paruchuri, H. (2020) ‘The impact of machine learning on the future of insurance industry’, American Journal of Trade and Policy, 7(3), pp. 85–90. doi:10.18034/ajtp.v7i3.537. </w:t>
       </w:r>
     </w:p>
     <w:p>
@@ -10965,25 +10105,14 @@
           <w:lang w:eastAsia="en-IE"/>
         </w:rPr>
       </w:pPr>
-      <w:proofErr w:type="spellStart"/>
-      <w:r>
-        <w:rPr>
-          <w:rFonts w:ascii="Times New Roman" w:eastAsia="Times New Roman" w:hAnsi="Times New Roman" w:cs="Times New Roman"/>
-          <w:sz w:val="24"/>
-          <w:szCs w:val="24"/>
-          <w:lang w:eastAsia="en-IE"/>
-        </w:rPr>
-        <w:t>Pesantez</w:t>
-      </w:r>
-      <w:proofErr w:type="spellEnd"/>
-      <w:r>
-        <w:rPr>
-          <w:rFonts w:ascii="Times New Roman" w:eastAsia="Times New Roman" w:hAnsi="Times New Roman" w:cs="Times New Roman"/>
-          <w:sz w:val="24"/>
-          <w:szCs w:val="24"/>
-          <w:lang w:eastAsia="en-IE"/>
-        </w:rPr>
-        <w:t xml:space="preserve">-Narvaez, J., Guillen, M. and </w:t>
+      <w:r>
+        <w:rPr>
+          <w:rFonts w:ascii="Times New Roman" w:eastAsia="Times New Roman" w:hAnsi="Times New Roman" w:cs="Times New Roman"/>
+          <w:sz w:val="24"/>
+          <w:szCs w:val="24"/>
+          <w:lang w:eastAsia="en-IE"/>
+        </w:rPr>
+        <w:t xml:space="preserve">Pesantez-Narvaez, J., Guillen, M. and </w:t>
       </w:r>
       <w:proofErr w:type="spellStart"/>
       <w:r>
@@ -11044,27 +10173,7 @@
           <w:szCs w:val="24"/>
           <w:lang w:eastAsia="en-IE"/>
         </w:rPr>
-        <w:t xml:space="preserve">Probst, P., Wright, M.N. and </w:t>
-      </w:r>
-      <w:proofErr w:type="spellStart"/>
-      <w:r>
-        <w:rPr>
-          <w:rFonts w:ascii="Times New Roman" w:eastAsia="Times New Roman" w:hAnsi="Times New Roman" w:cs="Times New Roman"/>
-          <w:sz w:val="24"/>
-          <w:szCs w:val="24"/>
-          <w:lang w:eastAsia="en-IE"/>
-        </w:rPr>
-        <w:t>Boulesteix</w:t>
-      </w:r>
-      <w:proofErr w:type="spellEnd"/>
-      <w:r>
-        <w:rPr>
-          <w:rFonts w:ascii="Times New Roman" w:eastAsia="Times New Roman" w:hAnsi="Times New Roman" w:cs="Times New Roman"/>
-          <w:sz w:val="24"/>
-          <w:szCs w:val="24"/>
-          <w:lang w:eastAsia="en-IE"/>
-        </w:rPr>
-        <w:t>, A. (2019) ‘Hyperparameters and tuning strategies for Random Forest’, WIREs Data Mining and Knowledge Discovery, 9(3). doi:10.1002/widm.1301.</w:t>
+        <w:t>Probst, P., Wright, M.N. and Boulesteix, A. (2019) ‘Hyperparameters and tuning strategies for Random Forest’, WIREs Data Mining and Knowledge Discovery, 9(3). doi:10.1002/widm.1301.</w:t>
       </w:r>
     </w:p>
     <w:p>
@@ -11270,45 +10379,14 @@
           <w:lang w:eastAsia="en-IE"/>
         </w:rPr>
       </w:pPr>
-      <w:proofErr w:type="spellStart"/>
-      <w:r>
-        <w:rPr>
-          <w:rFonts w:ascii="Times New Roman" w:eastAsia="Times New Roman" w:hAnsi="Times New Roman" w:cs="Times New Roman"/>
-          <w:sz w:val="24"/>
-          <w:szCs w:val="24"/>
-          <w:lang w:eastAsia="en-IE"/>
-        </w:rPr>
-        <w:t>Saarela</w:t>
-      </w:r>
-      <w:proofErr w:type="spellEnd"/>
-      <w:r>
-        <w:rPr>
-          <w:rFonts w:ascii="Times New Roman" w:eastAsia="Times New Roman" w:hAnsi="Times New Roman" w:cs="Times New Roman"/>
-          <w:sz w:val="24"/>
-          <w:szCs w:val="24"/>
-          <w:lang w:eastAsia="en-IE"/>
-        </w:rPr>
-        <w:t xml:space="preserve">, M. and </w:t>
-      </w:r>
-      <w:proofErr w:type="spellStart"/>
-      <w:r>
-        <w:rPr>
-          <w:rFonts w:ascii="Times New Roman" w:eastAsia="Times New Roman" w:hAnsi="Times New Roman" w:cs="Times New Roman"/>
-          <w:sz w:val="24"/>
-          <w:szCs w:val="24"/>
-          <w:lang w:eastAsia="en-IE"/>
-        </w:rPr>
-        <w:t>Jauhiainen</w:t>
-      </w:r>
-      <w:proofErr w:type="spellEnd"/>
-      <w:r>
-        <w:rPr>
-          <w:rFonts w:ascii="Times New Roman" w:eastAsia="Times New Roman" w:hAnsi="Times New Roman" w:cs="Times New Roman"/>
-          <w:sz w:val="24"/>
-          <w:szCs w:val="24"/>
-          <w:lang w:eastAsia="en-IE"/>
-        </w:rPr>
-        <w:t xml:space="preserve">, S. (2021) ‘Comparison of feature importance measures as explanations for classification models’, SN Applied Sciences, 3(2). doi:10.1007/s42452-021-04148-9. </w:t>
+      <w:r>
+        <w:rPr>
+          <w:rFonts w:ascii="Times New Roman" w:eastAsia="Times New Roman" w:hAnsi="Times New Roman" w:cs="Times New Roman"/>
+          <w:sz w:val="24"/>
+          <w:szCs w:val="24"/>
+          <w:lang w:eastAsia="en-IE"/>
+        </w:rPr>
+        <w:t xml:space="preserve">Saarela, M. and Jauhiainen, S. (2021) ‘Comparison of feature importance measures as explanations for classification models’, SN Applied Sciences, 3(2). doi:10.1007/s42452-021-04148-9. </w:t>
       </w:r>
     </w:p>
     <w:p>
@@ -11322,25 +10400,14 @@
           <w:lang w:eastAsia="en-IE"/>
         </w:rPr>
       </w:pPr>
-      <w:proofErr w:type="spellStart"/>
-      <w:r>
-        <w:rPr>
-          <w:rFonts w:ascii="Times New Roman" w:eastAsia="Times New Roman" w:hAnsi="Times New Roman" w:cs="Times New Roman"/>
-          <w:sz w:val="24"/>
-          <w:szCs w:val="24"/>
-          <w:lang w:eastAsia="en-IE"/>
-        </w:rPr>
-        <w:t>Senthilnathan</w:t>
-      </w:r>
-      <w:proofErr w:type="spellEnd"/>
-      <w:r>
-        <w:rPr>
-          <w:rFonts w:ascii="Times New Roman" w:eastAsia="Times New Roman" w:hAnsi="Times New Roman" w:cs="Times New Roman"/>
-          <w:sz w:val="24"/>
-          <w:szCs w:val="24"/>
-          <w:lang w:eastAsia="en-IE"/>
-        </w:rPr>
-        <w:t xml:space="preserve">, S. (2019) ‘Usefulness of correlation analysis’, SSRN Electronic Journal [Preprint]. doi:10.2139/ssrn.3416918. </w:t>
+      <w:r>
+        <w:rPr>
+          <w:rFonts w:ascii="Times New Roman" w:eastAsia="Times New Roman" w:hAnsi="Times New Roman" w:cs="Times New Roman"/>
+          <w:sz w:val="24"/>
+          <w:szCs w:val="24"/>
+          <w:lang w:eastAsia="en-IE"/>
+        </w:rPr>
+        <w:t xml:space="preserve">Senthilnathan, S. (2019) ‘Usefulness of correlation analysis’, SSRN Electronic Journal [Preprint]. doi:10.2139/ssrn.3416918. </w:t>
       </w:r>
     </w:p>
     <w:p>
@@ -11611,47 +10678,7 @@
           <w:szCs w:val="24"/>
           <w:lang w:eastAsia="en-IE"/>
         </w:rPr>
-        <w:t xml:space="preserve">van der </w:t>
-      </w:r>
-      <w:proofErr w:type="spellStart"/>
-      <w:r>
-        <w:rPr>
-          <w:rFonts w:ascii="Times New Roman" w:eastAsia="Times New Roman" w:hAnsi="Times New Roman" w:cs="Times New Roman"/>
-          <w:sz w:val="24"/>
-          <w:szCs w:val="24"/>
-          <w:lang w:eastAsia="en-IE"/>
-        </w:rPr>
-        <w:t>Putten</w:t>
-      </w:r>
-      <w:proofErr w:type="spellEnd"/>
-      <w:r>
-        <w:rPr>
-          <w:rFonts w:ascii="Times New Roman" w:eastAsia="Times New Roman" w:hAnsi="Times New Roman" w:cs="Times New Roman"/>
-          <w:sz w:val="24"/>
-          <w:szCs w:val="24"/>
-          <w:lang w:eastAsia="en-IE"/>
-        </w:rPr>
-        <w:t xml:space="preserve">, P., de Ruiter, M. and van </w:t>
-      </w:r>
-      <w:proofErr w:type="spellStart"/>
-      <w:r>
-        <w:rPr>
-          <w:rFonts w:ascii="Times New Roman" w:eastAsia="Times New Roman" w:hAnsi="Times New Roman" w:cs="Times New Roman"/>
-          <w:sz w:val="24"/>
-          <w:szCs w:val="24"/>
-          <w:lang w:eastAsia="en-IE"/>
-        </w:rPr>
-        <w:t>Someren</w:t>
-      </w:r>
-      <w:proofErr w:type="spellEnd"/>
-      <w:r>
-        <w:rPr>
-          <w:rFonts w:ascii="Times New Roman" w:eastAsia="Times New Roman" w:hAnsi="Times New Roman" w:cs="Times New Roman"/>
-          <w:sz w:val="24"/>
-          <w:szCs w:val="24"/>
-          <w:lang w:eastAsia="en-IE"/>
-        </w:rPr>
-        <w:t xml:space="preserve">, M. (2000) </w:t>
+        <w:t xml:space="preserve">van der Putten, P., de Ruiter, M. and van Someren, M. (2000) </w:t>
       </w:r>
       <w:proofErr w:type="spellStart"/>
       <w:r>
@@ -11804,25 +10831,14 @@
           <w:lang w:eastAsia="en-IE"/>
         </w:rPr>
       </w:pPr>
-      <w:proofErr w:type="spellStart"/>
-      <w:r>
-        <w:rPr>
-          <w:rFonts w:ascii="Times New Roman" w:eastAsia="Times New Roman" w:hAnsi="Times New Roman" w:cs="Times New Roman"/>
-          <w:sz w:val="24"/>
-          <w:szCs w:val="24"/>
-          <w:lang w:eastAsia="en-IE"/>
-        </w:rPr>
-        <w:t>Wojtas</w:t>
-      </w:r>
-      <w:proofErr w:type="spellEnd"/>
-      <w:r>
-        <w:rPr>
-          <w:rFonts w:ascii="Times New Roman" w:eastAsia="Times New Roman" w:hAnsi="Times New Roman" w:cs="Times New Roman"/>
-          <w:sz w:val="24"/>
-          <w:szCs w:val="24"/>
-          <w:lang w:eastAsia="en-IE"/>
-        </w:rPr>
-        <w:t xml:space="preserve">, M. and Chen, K., 2020. Feature importance ranking for deep learning. Advances in Neural </w:t>
+      <w:r>
+        <w:rPr>
+          <w:rFonts w:ascii="Times New Roman" w:eastAsia="Times New Roman" w:hAnsi="Times New Roman" w:cs="Times New Roman"/>
+          <w:sz w:val="24"/>
+          <w:szCs w:val="24"/>
+          <w:lang w:eastAsia="en-IE"/>
+        </w:rPr>
+        <w:t xml:space="preserve">Wojtas, M. and Chen, K., 2020. Feature importance ranking for deep learning. Advances in Neural </w:t>
       </w:r>
       <w:r>
         <w:rPr>
@@ -11926,27 +10942,7 @@
           <w:szCs w:val="24"/>
           <w:lang w:eastAsia="en-IE"/>
         </w:rPr>
-        <w:t xml:space="preserve">Yang, L. and </w:t>
-      </w:r>
-      <w:proofErr w:type="spellStart"/>
-      <w:r>
-        <w:rPr>
-          <w:rFonts w:ascii="Times New Roman" w:eastAsia="Times New Roman" w:hAnsi="Times New Roman" w:cs="Times New Roman"/>
-          <w:sz w:val="24"/>
-          <w:szCs w:val="24"/>
-          <w:lang w:eastAsia="en-IE"/>
-        </w:rPr>
-        <w:t>Shami</w:t>
-      </w:r>
-      <w:proofErr w:type="spellEnd"/>
-      <w:r>
-        <w:rPr>
-          <w:rFonts w:ascii="Times New Roman" w:eastAsia="Times New Roman" w:hAnsi="Times New Roman" w:cs="Times New Roman"/>
-          <w:sz w:val="24"/>
-          <w:szCs w:val="24"/>
-          <w:lang w:eastAsia="en-IE"/>
-        </w:rPr>
-        <w:t xml:space="preserve">, A. (2020) ‘On hyperparameter optimization of Machine Learning Algorithms: Theory and practice’, Neurocomputing, 415, pp. 295–316. doi:10.1016/j.neucom.2020.07.061. </w:t>
+        <w:t xml:space="preserve">Yang, L. and Shami, A. (2020) ‘On hyperparameter optimization of Machine Learning Algorithms: Theory and practice’, Neurocomputing, 415, pp. 295–316. doi:10.1016/j.neucom.2020.07.061. </w:t>
       </w:r>
     </w:p>
     <w:p>
@@ -11987,27 +10983,7 @@
           <w:szCs w:val="24"/>
           <w:lang w:eastAsia="en-IE"/>
         </w:rPr>
-        <w:t xml:space="preserve">, A., Chua, K., </w:t>
-      </w:r>
-      <w:proofErr w:type="spellStart"/>
-      <w:r>
-        <w:rPr>
-          <w:rFonts w:ascii="Times New Roman" w:eastAsia="Times New Roman" w:hAnsi="Times New Roman" w:cs="Times New Roman"/>
-          <w:sz w:val="24"/>
-          <w:szCs w:val="24"/>
-          <w:lang w:eastAsia="en-IE"/>
-        </w:rPr>
-        <w:t>Hutter</w:t>
-      </w:r>
-      <w:proofErr w:type="spellEnd"/>
-      <w:r>
-        <w:rPr>
-          <w:rFonts w:ascii="Times New Roman" w:eastAsia="Times New Roman" w:hAnsi="Times New Roman" w:cs="Times New Roman"/>
-          <w:sz w:val="24"/>
-          <w:szCs w:val="24"/>
-          <w:lang w:eastAsia="en-IE"/>
-        </w:rPr>
-        <w:t xml:space="preserve">, F. and Calandra, R., 2021, March. On the importance of hyperparameter optimization for model-based reinforcement learning. In International Conference on Artificial Intelligence and Statistics (pp. </w:t>
+        <w:t xml:space="preserve">, A., Chua, K., Hutter, F. and Calandra, R., 2021, March. On the importance of hyperparameter optimization for model-based reinforcement learning. In International Conference on Artificial Intelligence and Statistics (pp. </w:t>
       </w:r>
       <w:r>
         <w:rPr>

</xml_diff>